<commit_message>
Updated to use the Procedural version of content.
</commit_message>
<xml_diff>
--- a/2D Platformer Workshop.docx
+++ b/2D Platformer Workshop.docx
@@ -14,7 +14,7 @@
           <w:lang w:val="en-US"/>
         </w:rPr>
       </w:pPr>
-      <w:bookmarkStart w:id="0" w:name="_Toc79080386"/>
+      <w:bookmarkStart w:id="0" w:name="_Toc79169800"/>
       <w:r>
         <w:rPr>
           <w:lang w:val="en-US"/>
@@ -38,6 +38,13 @@
     </w:p>
     <w:sdt>
       <w:sdtPr>
+        <w:rPr>
+          <w:rFonts w:asciiTheme="minorHAnsi" w:eastAsiaTheme="minorHAnsi" w:hAnsiTheme="minorHAnsi" w:cstheme="minorBidi"/>
+          <w:color w:val="auto"/>
+          <w:sz w:val="24"/>
+          <w:szCs w:val="22"/>
+          <w:lang w:val="en-AU"/>
+        </w:rPr>
         <w:id w:val="-721371190"/>
         <w:docPartObj>
           <w:docPartGallery w:val="Table of Contents"/>
@@ -46,14 +53,9 @@
       </w:sdtPr>
       <w:sdtEndPr>
         <w:rPr>
-          <w:rFonts w:asciiTheme="minorHAnsi" w:eastAsiaTheme="minorHAnsi" w:hAnsiTheme="minorHAnsi" w:cstheme="minorBidi"/>
           <w:b/>
           <w:bCs/>
           <w:noProof/>
-          <w:color w:val="auto"/>
-          <w:sz w:val="24"/>
-          <w:szCs w:val="22"/>
-          <w:lang w:val="en-AU"/>
         </w:rPr>
       </w:sdtEndPr>
       <w:sdtContent>
@@ -100,7 +102,7 @@
           <w:r>
             <w:fldChar w:fldCharType="separate"/>
           </w:r>
-          <w:hyperlink w:anchor="_Toc79080386" w:history="1">
+          <w:hyperlink w:anchor="_Toc79169800" w:history="1">
             <w:r>
               <w:rPr>
                 <w:rStyle w:val="Hyperlink"/>
@@ -128,7 +130,7 @@
                 <w:noProof/>
                 <w:webHidden/>
               </w:rPr>
-              <w:instrText xml:space="preserve"> PAGEREF _Toc79080386 \h </w:instrText>
+              <w:instrText xml:space="preserve"> PAGEREF _Toc79169800 \h </w:instrText>
             </w:r>
             <w:r>
               <w:rPr>
@@ -173,7 +175,7 @@
               <w:lang w:val="en-US"/>
             </w:rPr>
           </w:pPr>
-          <w:hyperlink w:anchor="_Toc79080387" w:history="1">
+          <w:hyperlink w:anchor="_Toc79169801" w:history="1">
             <w:r>
               <w:rPr>
                 <w:rStyle w:val="Hyperlink"/>
@@ -218,7 +220,7 @@
                 <w:noProof/>
                 <w:webHidden/>
               </w:rPr>
-              <w:instrText xml:space="preserve"> PAGEREF _Toc79080387 \h </w:instrText>
+              <w:instrText xml:space="preserve"> PAGEREF _Toc79169801 \h </w:instrText>
             </w:r>
             <w:r>
               <w:rPr>
@@ -238,7 +240,7 @@
                 <w:noProof/>
                 <w:webHidden/>
               </w:rPr>
-              <w:t>2</w:t>
+              <w:t>3</w:t>
             </w:r>
             <w:r>
               <w:rPr>
@@ -263,7 +265,7 @@
               <w:lang w:val="en-US"/>
             </w:rPr>
           </w:pPr>
-          <w:hyperlink w:anchor="_Toc79080388" w:history="1">
+          <w:hyperlink w:anchor="_Toc79169802" w:history="1">
             <w:r>
               <w:rPr>
                 <w:rStyle w:val="Hyperlink"/>
@@ -308,7 +310,7 @@
                 <w:noProof/>
                 <w:webHidden/>
               </w:rPr>
-              <w:instrText xml:space="preserve"> PAGEREF _Toc79080388 \h </w:instrText>
+              <w:instrText xml:space="preserve"> PAGEREF _Toc79169802 \h </w:instrText>
             </w:r>
             <w:r>
               <w:rPr>
@@ -328,7 +330,7 @@
                 <w:noProof/>
                 <w:webHidden/>
               </w:rPr>
-              <w:t>2</w:t>
+              <w:t>3</w:t>
             </w:r>
             <w:r>
               <w:rPr>
@@ -353,7 +355,7 @@
               <w:lang w:val="en-US"/>
             </w:rPr>
           </w:pPr>
-          <w:hyperlink w:anchor="_Toc79080389" w:history="1">
+          <w:hyperlink w:anchor="_Toc79169803" w:history="1">
             <w:r>
               <w:rPr>
                 <w:rStyle w:val="Hyperlink"/>
@@ -398,7 +400,7 @@
                 <w:noProof/>
                 <w:webHidden/>
               </w:rPr>
-              <w:instrText xml:space="preserve"> PAGEREF _Toc79080389 \h </w:instrText>
+              <w:instrText xml:space="preserve"> PAGEREF _Toc79169803 \h </w:instrText>
             </w:r>
             <w:r>
               <w:rPr>
@@ -418,7 +420,7 @@
                 <w:noProof/>
                 <w:webHidden/>
               </w:rPr>
-              <w:t>2</w:t>
+              <w:t>3</w:t>
             </w:r>
             <w:r>
               <w:rPr>
@@ -443,7 +445,7 @@
               <w:lang w:val="en-US"/>
             </w:rPr>
           </w:pPr>
-          <w:hyperlink w:anchor="_Toc79080390" w:history="1">
+          <w:hyperlink w:anchor="_Toc79169804" w:history="1">
             <w:r>
               <w:rPr>
                 <w:rStyle w:val="Hyperlink"/>
@@ -488,7 +490,7 @@
                 <w:noProof/>
                 <w:webHidden/>
               </w:rPr>
-              <w:instrText xml:space="preserve"> PAGEREF _Toc79080390 \h </w:instrText>
+              <w:instrText xml:space="preserve"> PAGEREF _Toc79169804 \h </w:instrText>
             </w:r>
             <w:r>
               <w:rPr>
@@ -508,7 +510,7 @@
                 <w:noProof/>
                 <w:webHidden/>
               </w:rPr>
-              <w:t>3</w:t>
+              <w:t>4</w:t>
             </w:r>
             <w:r>
               <w:rPr>
@@ -533,7 +535,7 @@
               <w:lang w:val="en-US"/>
             </w:rPr>
           </w:pPr>
-          <w:hyperlink w:anchor="_Toc79080391" w:history="1">
+          <w:hyperlink w:anchor="_Toc79169805" w:history="1">
             <w:r>
               <w:rPr>
                 <w:rStyle w:val="Hyperlink"/>
@@ -578,7 +580,7 @@
                 <w:noProof/>
                 <w:webHidden/>
               </w:rPr>
-              <w:instrText xml:space="preserve"> PAGEREF _Toc79080391 \h </w:instrText>
+              <w:instrText xml:space="preserve"> PAGEREF _Toc79169805 \h </w:instrText>
             </w:r>
             <w:r>
               <w:rPr>
@@ -598,7 +600,7 @@
                 <w:noProof/>
                 <w:webHidden/>
               </w:rPr>
-              <w:t>3</w:t>
+              <w:t>4</w:t>
             </w:r>
             <w:r>
               <w:rPr>
@@ -623,7 +625,7 @@
               <w:lang w:val="en-US"/>
             </w:rPr>
           </w:pPr>
-          <w:hyperlink w:anchor="_Toc79080392" w:history="1">
+          <w:hyperlink w:anchor="_Toc79169806" w:history="1">
             <w:r>
               <w:rPr>
                 <w:rStyle w:val="Hyperlink"/>
@@ -668,7 +670,7 @@
                 <w:noProof/>
                 <w:webHidden/>
               </w:rPr>
-              <w:instrText xml:space="preserve"> PAGEREF _Toc79080392 \h </w:instrText>
+              <w:instrText xml:space="preserve"> PAGEREF _Toc79169806 \h </w:instrText>
             </w:r>
             <w:r>
               <w:rPr>
@@ -688,7 +690,7 @@
                 <w:noProof/>
                 <w:webHidden/>
               </w:rPr>
-              <w:t>4</w:t>
+              <w:t>5</w:t>
             </w:r>
             <w:r>
               <w:rPr>
@@ -713,7 +715,7 @@
               <w:lang w:val="en-US"/>
             </w:rPr>
           </w:pPr>
-          <w:hyperlink w:anchor="_Toc79080393" w:history="1">
+          <w:hyperlink w:anchor="_Toc79169807" w:history="1">
             <w:r>
               <w:rPr>
                 <w:rStyle w:val="Hyperlink"/>
@@ -758,7 +760,7 @@
                 <w:noProof/>
                 <w:webHidden/>
               </w:rPr>
-              <w:instrText xml:space="preserve"> PAGEREF _Toc79080393 \h </w:instrText>
+              <w:instrText xml:space="preserve"> PAGEREF _Toc79169807 \h </w:instrText>
             </w:r>
             <w:r>
               <w:rPr>
@@ -778,7 +780,7 @@
                 <w:noProof/>
                 <w:webHidden/>
               </w:rPr>
-              <w:t>7</w:t>
+              <w:t>8</w:t>
             </w:r>
             <w:r>
               <w:rPr>
@@ -803,7 +805,7 @@
               <w:lang w:val="en-US"/>
             </w:rPr>
           </w:pPr>
-          <w:hyperlink w:anchor="_Toc79080394" w:history="1">
+          <w:hyperlink w:anchor="_Toc79169808" w:history="1">
             <w:r>
               <w:rPr>
                 <w:rStyle w:val="Hyperlink"/>
@@ -848,7 +850,7 @@
                 <w:noProof/>
                 <w:webHidden/>
               </w:rPr>
-              <w:instrText xml:space="preserve"> PAGEREF _Toc79080394 \h </w:instrText>
+              <w:instrText xml:space="preserve"> PAGEREF _Toc79169808 \h </w:instrText>
             </w:r>
             <w:r>
               <w:rPr>
@@ -868,7 +870,7 @@
                 <w:noProof/>
                 <w:webHidden/>
               </w:rPr>
-              <w:t>8</w:t>
+              <w:t>9</w:t>
             </w:r>
             <w:r>
               <w:rPr>
@@ -893,7 +895,7 @@
               <w:lang w:val="en-US"/>
             </w:rPr>
           </w:pPr>
-          <w:hyperlink w:anchor="_Toc79080395" w:history="1">
+          <w:hyperlink w:anchor="_Toc79169809" w:history="1">
             <w:r>
               <w:rPr>
                 <w:rStyle w:val="Hyperlink"/>
@@ -938,7 +940,7 @@
                 <w:noProof/>
                 <w:webHidden/>
               </w:rPr>
-              <w:instrText xml:space="preserve"> PAGEREF _Toc79080395 \h </w:instrText>
+              <w:instrText xml:space="preserve"> PAGEREF _Toc79169809 \h </w:instrText>
             </w:r>
             <w:r>
               <w:rPr>
@@ -958,7 +960,7 @@
                 <w:noProof/>
                 <w:webHidden/>
               </w:rPr>
-              <w:t>8</w:t>
+              <w:t>9</w:t>
             </w:r>
             <w:r>
               <w:rPr>
@@ -983,7 +985,7 @@
               <w:lang w:val="en-US"/>
             </w:rPr>
           </w:pPr>
-          <w:hyperlink w:anchor="_Toc79080396" w:history="1">
+          <w:hyperlink w:anchor="_Toc79169810" w:history="1">
             <w:r>
               <w:rPr>
                 <w:rStyle w:val="Hyperlink"/>
@@ -1028,7 +1030,7 @@
                 <w:noProof/>
                 <w:webHidden/>
               </w:rPr>
-              <w:instrText xml:space="preserve"> PAGEREF _Toc79080396 \h </w:instrText>
+              <w:instrText xml:space="preserve"> PAGEREF _Toc79169810 \h </w:instrText>
             </w:r>
             <w:r>
               <w:rPr>
@@ -1048,7 +1050,7 @@
                 <w:noProof/>
                 <w:webHidden/>
               </w:rPr>
-              <w:t>10</w:t>
+              <w:t>11</w:t>
             </w:r>
             <w:r>
               <w:rPr>
@@ -1073,7 +1075,7 @@
               <w:lang w:val="en-US"/>
             </w:rPr>
           </w:pPr>
-          <w:hyperlink w:anchor="_Toc79080397" w:history="1">
+          <w:hyperlink w:anchor="_Toc79169811" w:history="1">
             <w:r>
               <w:rPr>
                 <w:rStyle w:val="Hyperlink"/>
@@ -1125,7 +1127,7 @@
                 <w:noProof/>
                 <w:webHidden/>
               </w:rPr>
-              <w:instrText xml:space="preserve"> PAGEREF _Toc79080397 \h </w:instrText>
+              <w:instrText xml:space="preserve"> PAGEREF _Toc79169811 \h </w:instrText>
             </w:r>
             <w:r>
               <w:rPr>
@@ -1145,7 +1147,7 @@
                 <w:noProof/>
                 <w:webHidden/>
               </w:rPr>
-              <w:t>13</w:t>
+              <w:t>14</w:t>
             </w:r>
             <w:r>
               <w:rPr>
@@ -1170,7 +1172,7 @@
               <w:lang w:val="en-US"/>
             </w:rPr>
           </w:pPr>
-          <w:hyperlink w:anchor="_Toc79080398" w:history="1">
+          <w:hyperlink w:anchor="_Toc79169812" w:history="1">
             <w:r>
               <w:rPr>
                 <w:rStyle w:val="Hyperlink"/>
@@ -1215,7 +1217,7 @@
                 <w:noProof/>
                 <w:webHidden/>
               </w:rPr>
-              <w:instrText xml:space="preserve"> PAGEREF _Toc79080398 \h </w:instrText>
+              <w:instrText xml:space="preserve"> PAGEREF _Toc79169812 \h </w:instrText>
             </w:r>
             <w:r>
               <w:rPr>
@@ -1235,7 +1237,7 @@
                 <w:noProof/>
                 <w:webHidden/>
               </w:rPr>
-              <w:t>14</w:t>
+              <w:t>15</w:t>
             </w:r>
             <w:r>
               <w:rPr>
@@ -1260,7 +1262,7 @@
               <w:lang w:val="en-US"/>
             </w:rPr>
           </w:pPr>
-          <w:hyperlink w:anchor="_Toc79080399" w:history="1">
+          <w:hyperlink w:anchor="_Toc79169813" w:history="1">
             <w:r>
               <w:rPr>
                 <w:rStyle w:val="Hyperlink"/>
@@ -1305,7 +1307,7 @@
                 <w:noProof/>
                 <w:webHidden/>
               </w:rPr>
-              <w:instrText xml:space="preserve"> PAGEREF _Toc79080399 \h </w:instrText>
+              <w:instrText xml:space="preserve"> PAGEREF _Toc79169813 \h </w:instrText>
             </w:r>
             <w:r>
               <w:rPr>
@@ -1325,7 +1327,7 @@
                 <w:noProof/>
                 <w:webHidden/>
               </w:rPr>
-              <w:t>14</w:t>
+              <w:t>15</w:t>
             </w:r>
             <w:r>
               <w:rPr>
@@ -1350,7 +1352,7 @@
               <w:lang w:val="en-US"/>
             </w:rPr>
           </w:pPr>
-          <w:hyperlink w:anchor="_Toc79080400" w:history="1">
+          <w:hyperlink w:anchor="_Toc79169814" w:history="1">
             <w:r>
               <w:rPr>
                 <w:rStyle w:val="Hyperlink"/>
@@ -1395,7 +1397,7 @@
                 <w:noProof/>
                 <w:webHidden/>
               </w:rPr>
-              <w:instrText xml:space="preserve"> PAGEREF _Toc79080400 \h </w:instrText>
+              <w:instrText xml:space="preserve"> PAGEREF _Toc79169814 \h </w:instrText>
             </w:r>
             <w:r>
               <w:rPr>
@@ -1415,7 +1417,7 @@
                 <w:noProof/>
                 <w:webHidden/>
               </w:rPr>
-              <w:t>15</w:t>
+              <w:t>16</w:t>
             </w:r>
             <w:r>
               <w:rPr>
@@ -1440,7 +1442,7 @@
               <w:lang w:val="en-US"/>
             </w:rPr>
           </w:pPr>
-          <w:hyperlink w:anchor="_Toc79080401" w:history="1">
+          <w:hyperlink w:anchor="_Toc79169815" w:history="1">
             <w:r>
               <w:rPr>
                 <w:rStyle w:val="Hyperlink"/>
@@ -1485,7 +1487,7 @@
                 <w:noProof/>
                 <w:webHidden/>
               </w:rPr>
-              <w:instrText xml:space="preserve"> PAGEREF _Toc79080401 \h </w:instrText>
+              <w:instrText xml:space="preserve"> PAGEREF _Toc79169815 \h </w:instrText>
             </w:r>
             <w:r>
               <w:rPr>
@@ -1505,7 +1507,7 @@
                 <w:noProof/>
                 <w:webHidden/>
               </w:rPr>
-              <w:t>16</w:t>
+              <w:t>17</w:t>
             </w:r>
             <w:r>
               <w:rPr>
@@ -1530,7 +1532,7 @@
               <w:lang w:val="en-US"/>
             </w:rPr>
           </w:pPr>
-          <w:hyperlink w:anchor="_Toc79080402" w:history="1">
+          <w:hyperlink w:anchor="_Toc79169816" w:history="1">
             <w:r>
               <w:rPr>
                 <w:rStyle w:val="Hyperlink"/>
@@ -1575,7 +1577,7 @@
                 <w:noProof/>
                 <w:webHidden/>
               </w:rPr>
-              <w:instrText xml:space="preserve"> PAGEREF _Toc79080402 \h </w:instrText>
+              <w:instrText xml:space="preserve"> PAGEREF _Toc79169816 \h </w:instrText>
             </w:r>
             <w:r>
               <w:rPr>
@@ -1595,7 +1597,7 @@
                 <w:noProof/>
                 <w:webHidden/>
               </w:rPr>
-              <w:t>19</w:t>
+              <w:t>20</w:t>
             </w:r>
             <w:r>
               <w:rPr>
@@ -1620,7 +1622,7 @@
               <w:lang w:val="en-US"/>
             </w:rPr>
           </w:pPr>
-          <w:hyperlink w:anchor="_Toc79080403" w:history="1">
+          <w:hyperlink w:anchor="_Toc79169817" w:history="1">
             <w:r>
               <w:rPr>
                 <w:rStyle w:val="Hyperlink"/>
@@ -1665,7 +1667,7 @@
                 <w:noProof/>
                 <w:webHidden/>
               </w:rPr>
-              <w:instrText xml:space="preserve"> PAGEREF _Toc79080403 \h </w:instrText>
+              <w:instrText xml:space="preserve"> PAGEREF _Toc79169817 \h </w:instrText>
             </w:r>
             <w:r>
               <w:rPr>
@@ -1685,7 +1687,7 @@
                 <w:noProof/>
                 <w:webHidden/>
               </w:rPr>
-              <w:t>19</w:t>
+              <w:t>20</w:t>
             </w:r>
             <w:r>
               <w:rPr>
@@ -1710,7 +1712,7 @@
               <w:lang w:val="en-US"/>
             </w:rPr>
           </w:pPr>
-          <w:hyperlink w:anchor="_Toc79080404" w:history="1">
+          <w:hyperlink w:anchor="_Toc79169818" w:history="1">
             <w:r>
               <w:rPr>
                 <w:rStyle w:val="Hyperlink"/>
@@ -1755,7 +1757,7 @@
                 <w:noProof/>
                 <w:webHidden/>
               </w:rPr>
-              <w:instrText xml:space="preserve"> PAGEREF _Toc79080404 \h </w:instrText>
+              <w:instrText xml:space="preserve"> PAGEREF _Toc79169818 \h </w:instrText>
             </w:r>
             <w:r>
               <w:rPr>
@@ -1775,7 +1777,7 @@
                 <w:noProof/>
                 <w:webHidden/>
               </w:rPr>
-              <w:t>19</w:t>
+              <w:t>20</w:t>
             </w:r>
             <w:r>
               <w:rPr>
@@ -1800,7 +1802,7 @@
               <w:lang w:val="en-US"/>
             </w:rPr>
           </w:pPr>
-          <w:hyperlink w:anchor="_Toc79080405" w:history="1">
+          <w:hyperlink w:anchor="_Toc79169819" w:history="1">
             <w:r>
               <w:rPr>
                 <w:rStyle w:val="Hyperlink"/>
@@ -1845,7 +1847,7 @@
                 <w:noProof/>
                 <w:webHidden/>
               </w:rPr>
-              <w:instrText xml:space="preserve"> PAGEREF _Toc79080405 \h </w:instrText>
+              <w:instrText xml:space="preserve"> PAGEREF _Toc79169819 \h </w:instrText>
             </w:r>
             <w:r>
               <w:rPr>
@@ -1865,7 +1867,7 @@
                 <w:noProof/>
                 <w:webHidden/>
               </w:rPr>
-              <w:t>20</w:t>
+              <w:t>21</w:t>
             </w:r>
             <w:r>
               <w:rPr>
@@ -1890,7 +1892,7 @@
               <w:lang w:val="en-US"/>
             </w:rPr>
           </w:pPr>
-          <w:hyperlink w:anchor="_Toc79080406" w:history="1">
+          <w:hyperlink w:anchor="_Toc79169820" w:history="1">
             <w:r>
               <w:rPr>
                 <w:rStyle w:val="Hyperlink"/>
@@ -1935,7 +1937,7 @@
                 <w:noProof/>
                 <w:webHidden/>
               </w:rPr>
-              <w:instrText xml:space="preserve"> PAGEREF _Toc79080406 \h </w:instrText>
+              <w:instrText xml:space="preserve"> PAGEREF _Toc79169820 \h </w:instrText>
             </w:r>
             <w:r>
               <w:rPr>
@@ -1955,7 +1957,7 @@
                 <w:noProof/>
                 <w:webHidden/>
               </w:rPr>
-              <w:t>21</w:t>
+              <w:t>22</w:t>
             </w:r>
             <w:r>
               <w:rPr>
@@ -1980,7 +1982,7 @@
               <w:lang w:val="en-US"/>
             </w:rPr>
           </w:pPr>
-          <w:hyperlink w:anchor="_Toc79080407" w:history="1">
+          <w:hyperlink w:anchor="_Toc79169821" w:history="1">
             <w:r>
               <w:rPr>
                 <w:rStyle w:val="Hyperlink"/>
@@ -2025,7 +2027,7 @@
                 <w:noProof/>
                 <w:webHidden/>
               </w:rPr>
-              <w:instrText xml:space="preserve"> PAGEREF _Toc79080407 \h </w:instrText>
+              <w:instrText xml:space="preserve"> PAGEREF _Toc79169821 \h </w:instrText>
             </w:r>
             <w:r>
               <w:rPr>
@@ -2045,7 +2047,7 @@
                 <w:noProof/>
                 <w:webHidden/>
               </w:rPr>
-              <w:t>22</w:t>
+              <w:t>23</w:t>
             </w:r>
             <w:r>
               <w:rPr>
@@ -2070,7 +2072,7 @@
               <w:lang w:val="en-US"/>
             </w:rPr>
           </w:pPr>
-          <w:hyperlink w:anchor="_Toc79080408" w:history="1">
+          <w:hyperlink w:anchor="_Toc79169822" w:history="1">
             <w:r>
               <w:rPr>
                 <w:rStyle w:val="Hyperlink"/>
@@ -2115,7 +2117,7 @@
                 <w:noProof/>
                 <w:webHidden/>
               </w:rPr>
-              <w:instrText xml:space="preserve"> PAGEREF _Toc79080408 \h </w:instrText>
+              <w:instrText xml:space="preserve"> PAGEREF _Toc79169822 \h </w:instrText>
             </w:r>
             <w:r>
               <w:rPr>
@@ -2135,7 +2137,7 @@
                 <w:noProof/>
                 <w:webHidden/>
               </w:rPr>
-              <w:t>24</w:t>
+              <w:t>25</w:t>
             </w:r>
             <w:r>
               <w:rPr>
@@ -2160,7 +2162,7 @@
               <w:lang w:val="en-US"/>
             </w:rPr>
           </w:pPr>
-          <w:hyperlink w:anchor="_Toc79080409" w:history="1">
+          <w:hyperlink w:anchor="_Toc79169823" w:history="1">
             <w:r>
               <w:rPr>
                 <w:rStyle w:val="Hyperlink"/>
@@ -2205,7 +2207,7 @@
                 <w:noProof/>
                 <w:webHidden/>
               </w:rPr>
-              <w:instrText xml:space="preserve"> PAGEREF _Toc79080409 \h </w:instrText>
+              <w:instrText xml:space="preserve"> PAGEREF _Toc79169823 \h </w:instrText>
             </w:r>
             <w:r>
               <w:rPr>
@@ -2225,7 +2227,7 @@
                 <w:noProof/>
                 <w:webHidden/>
               </w:rPr>
-              <w:t>24</w:t>
+              <w:t>25</w:t>
             </w:r>
             <w:r>
               <w:rPr>
@@ -2250,7 +2252,7 @@
               <w:lang w:val="en-US"/>
             </w:rPr>
           </w:pPr>
-          <w:hyperlink w:anchor="_Toc79080410" w:history="1">
+          <w:hyperlink w:anchor="_Toc79169824" w:history="1">
             <w:r>
               <w:rPr>
                 <w:rStyle w:val="Hyperlink"/>
@@ -2295,7 +2297,7 @@
                 <w:noProof/>
                 <w:webHidden/>
               </w:rPr>
-              <w:instrText xml:space="preserve"> PAGEREF _Toc79080410 \h </w:instrText>
+              <w:instrText xml:space="preserve"> PAGEREF _Toc79169824 \h </w:instrText>
             </w:r>
             <w:r>
               <w:rPr>
@@ -2315,7 +2317,7 @@
                 <w:noProof/>
                 <w:webHidden/>
               </w:rPr>
-              <w:t>24</w:t>
+              <w:t>25</w:t>
             </w:r>
             <w:r>
               <w:rPr>
@@ -2340,7 +2342,7 @@
               <w:lang w:val="en-US"/>
             </w:rPr>
           </w:pPr>
-          <w:hyperlink w:anchor="_Toc79080411" w:history="1">
+          <w:hyperlink w:anchor="_Toc79169825" w:history="1">
             <w:r>
               <w:rPr>
                 <w:rStyle w:val="Hyperlink"/>
@@ -2385,7 +2387,7 @@
                 <w:noProof/>
                 <w:webHidden/>
               </w:rPr>
-              <w:instrText xml:space="preserve"> PAGEREF _Toc79080411 \h </w:instrText>
+              <w:instrText xml:space="preserve"> PAGEREF _Toc79169825 \h </w:instrText>
             </w:r>
             <w:r>
               <w:rPr>
@@ -2405,7 +2407,7 @@
                 <w:noProof/>
                 <w:webHidden/>
               </w:rPr>
-              <w:t>26</w:t>
+              <w:t>27</w:t>
             </w:r>
             <w:r>
               <w:rPr>
@@ -2430,7 +2432,7 @@
               <w:lang w:val="en-US"/>
             </w:rPr>
           </w:pPr>
-          <w:hyperlink w:anchor="_Toc79080412" w:history="1">
+          <w:hyperlink w:anchor="_Toc79169826" w:history="1">
             <w:r>
               <w:rPr>
                 <w:rStyle w:val="Hyperlink"/>
@@ -2475,7 +2477,7 @@
                 <w:noProof/>
                 <w:webHidden/>
               </w:rPr>
-              <w:instrText xml:space="preserve"> PAGEREF _Toc79080412 \h </w:instrText>
+              <w:instrText xml:space="preserve"> PAGEREF _Toc79169826 \h </w:instrText>
             </w:r>
             <w:r>
               <w:rPr>
@@ -2495,7 +2497,547 @@
                 <w:noProof/>
                 <w:webHidden/>
               </w:rPr>
-              <w:t>27</w:t>
+              <w:t>28</w:t>
+            </w:r>
+            <w:r>
+              <w:rPr>
+                <w:noProof/>
+                <w:webHidden/>
+              </w:rPr>
+              <w:fldChar w:fldCharType="end"/>
+            </w:r>
+          </w:hyperlink>
+        </w:p>
+        <w:p>
+          <w:pPr>
+            <w:pStyle w:val="TOC1"/>
+            <w:tabs>
+              <w:tab w:val="left" w:pos="440"/>
+              <w:tab w:val="right" w:leader="dot" w:pos="9350"/>
+            </w:tabs>
+            <w:rPr>
+              <w:rFonts w:eastAsiaTheme="minorEastAsia"/>
+              <w:noProof/>
+              <w:sz w:val="22"/>
+              <w:lang w:val="en-US"/>
+            </w:rPr>
+          </w:pPr>
+          <w:hyperlink w:anchor="_Toc79169827" w:history="1">
+            <w:r>
+              <w:rPr>
+                <w:rStyle w:val="Hyperlink"/>
+                <w:noProof/>
+                <w:lang w:val="en-US"/>
+              </w:rPr>
+              <w:t>8</w:t>
+            </w:r>
+            <w:r>
+              <w:rPr>
+                <w:rFonts w:eastAsiaTheme="minorEastAsia"/>
+                <w:noProof/>
+                <w:sz w:val="22"/>
+                <w:lang w:val="en-US"/>
+              </w:rPr>
+              <w:tab/>
+            </w:r>
+            <w:r>
+              <w:rPr>
+                <w:rStyle w:val="Hyperlink"/>
+                <w:noProof/>
+                <w:lang w:val="en-US"/>
+              </w:rPr>
+              <w:t>Extra Content: Procedural Level</w:t>
+            </w:r>
+            <w:r>
+              <w:rPr>
+                <w:noProof/>
+                <w:webHidden/>
+              </w:rPr>
+              <w:tab/>
+            </w:r>
+            <w:r>
+              <w:rPr>
+                <w:noProof/>
+                <w:webHidden/>
+              </w:rPr>
+              <w:fldChar w:fldCharType="begin"/>
+            </w:r>
+            <w:r>
+              <w:rPr>
+                <w:noProof/>
+                <w:webHidden/>
+              </w:rPr>
+              <w:instrText xml:space="preserve"> PAGEREF _Toc79169827 \h </w:instrText>
+            </w:r>
+            <w:r>
+              <w:rPr>
+                <w:noProof/>
+                <w:webHidden/>
+              </w:rPr>
+            </w:r>
+            <w:r>
+              <w:rPr>
+                <w:noProof/>
+                <w:webHidden/>
+              </w:rPr>
+              <w:fldChar w:fldCharType="separate"/>
+            </w:r>
+            <w:r>
+              <w:rPr>
+                <w:noProof/>
+                <w:webHidden/>
+              </w:rPr>
+              <w:t>30</w:t>
+            </w:r>
+            <w:r>
+              <w:rPr>
+                <w:noProof/>
+                <w:webHidden/>
+              </w:rPr>
+              <w:fldChar w:fldCharType="end"/>
+            </w:r>
+          </w:hyperlink>
+        </w:p>
+        <w:p>
+          <w:pPr>
+            <w:pStyle w:val="TOC2"/>
+            <w:tabs>
+              <w:tab w:val="left" w:pos="880"/>
+              <w:tab w:val="right" w:leader="dot" w:pos="9350"/>
+            </w:tabs>
+            <w:rPr>
+              <w:rFonts w:eastAsiaTheme="minorEastAsia"/>
+              <w:noProof/>
+              <w:sz w:val="22"/>
+              <w:lang w:val="en-US"/>
+            </w:rPr>
+          </w:pPr>
+          <w:hyperlink w:anchor="_Toc79169828" w:history="1">
+            <w:r>
+              <w:rPr>
+                <w:rStyle w:val="Hyperlink"/>
+                <w:noProof/>
+                <w:lang w:val="en-US"/>
+              </w:rPr>
+              <w:t>8.1</w:t>
+            </w:r>
+            <w:r>
+              <w:rPr>
+                <w:rFonts w:eastAsiaTheme="minorEastAsia"/>
+                <w:noProof/>
+                <w:sz w:val="22"/>
+                <w:lang w:val="en-US"/>
+              </w:rPr>
+              <w:tab/>
+            </w:r>
+            <w:r>
+              <w:rPr>
+                <w:rStyle w:val="Hyperlink"/>
+                <w:noProof/>
+                <w:lang w:val="en-US"/>
+              </w:rPr>
+              <w:t>Algorithm Steps</w:t>
+            </w:r>
+            <w:r>
+              <w:rPr>
+                <w:noProof/>
+                <w:webHidden/>
+              </w:rPr>
+              <w:tab/>
+            </w:r>
+            <w:r>
+              <w:rPr>
+                <w:noProof/>
+                <w:webHidden/>
+              </w:rPr>
+              <w:fldChar w:fldCharType="begin"/>
+            </w:r>
+            <w:r>
+              <w:rPr>
+                <w:noProof/>
+                <w:webHidden/>
+              </w:rPr>
+              <w:instrText xml:space="preserve"> PAGEREF _Toc79169828 \h </w:instrText>
+            </w:r>
+            <w:r>
+              <w:rPr>
+                <w:noProof/>
+                <w:webHidden/>
+              </w:rPr>
+            </w:r>
+            <w:r>
+              <w:rPr>
+                <w:noProof/>
+                <w:webHidden/>
+              </w:rPr>
+              <w:fldChar w:fldCharType="separate"/>
+            </w:r>
+            <w:r>
+              <w:rPr>
+                <w:noProof/>
+                <w:webHidden/>
+              </w:rPr>
+              <w:t>30</w:t>
+            </w:r>
+            <w:r>
+              <w:rPr>
+                <w:noProof/>
+                <w:webHidden/>
+              </w:rPr>
+              <w:fldChar w:fldCharType="end"/>
+            </w:r>
+          </w:hyperlink>
+        </w:p>
+        <w:p>
+          <w:pPr>
+            <w:pStyle w:val="TOC2"/>
+            <w:tabs>
+              <w:tab w:val="left" w:pos="880"/>
+              <w:tab w:val="right" w:leader="dot" w:pos="9350"/>
+            </w:tabs>
+            <w:rPr>
+              <w:rFonts w:eastAsiaTheme="minorEastAsia"/>
+              <w:noProof/>
+              <w:sz w:val="22"/>
+              <w:lang w:val="en-US"/>
+            </w:rPr>
+          </w:pPr>
+          <w:hyperlink w:anchor="_Toc79169829" w:history="1">
+            <w:r>
+              <w:rPr>
+                <w:rStyle w:val="Hyperlink"/>
+                <w:noProof/>
+                <w:lang w:val="en-US"/>
+              </w:rPr>
+              <w:t>8.2</w:t>
+            </w:r>
+            <w:r>
+              <w:rPr>
+                <w:rFonts w:eastAsiaTheme="minorEastAsia"/>
+                <w:noProof/>
+                <w:sz w:val="22"/>
+                <w:lang w:val="en-US"/>
+              </w:rPr>
+              <w:tab/>
+            </w:r>
+            <w:r>
+              <w:rPr>
+                <w:rStyle w:val="Hyperlink"/>
+                <w:noProof/>
+                <w:lang w:val="en-US"/>
+              </w:rPr>
+              <w:t>Controls</w:t>
+            </w:r>
+            <w:r>
+              <w:rPr>
+                <w:noProof/>
+                <w:webHidden/>
+              </w:rPr>
+              <w:tab/>
+            </w:r>
+            <w:r>
+              <w:rPr>
+                <w:noProof/>
+                <w:webHidden/>
+              </w:rPr>
+              <w:fldChar w:fldCharType="begin"/>
+            </w:r>
+            <w:r>
+              <w:rPr>
+                <w:noProof/>
+                <w:webHidden/>
+              </w:rPr>
+              <w:instrText xml:space="preserve"> PAGEREF _Toc79169829 \h </w:instrText>
+            </w:r>
+            <w:r>
+              <w:rPr>
+                <w:noProof/>
+                <w:webHidden/>
+              </w:rPr>
+            </w:r>
+            <w:r>
+              <w:rPr>
+                <w:noProof/>
+                <w:webHidden/>
+              </w:rPr>
+              <w:fldChar w:fldCharType="separate"/>
+            </w:r>
+            <w:r>
+              <w:rPr>
+                <w:noProof/>
+                <w:webHidden/>
+              </w:rPr>
+              <w:t>30</w:t>
+            </w:r>
+            <w:r>
+              <w:rPr>
+                <w:noProof/>
+                <w:webHidden/>
+              </w:rPr>
+              <w:fldChar w:fldCharType="end"/>
+            </w:r>
+          </w:hyperlink>
+        </w:p>
+        <w:p>
+          <w:pPr>
+            <w:pStyle w:val="TOC2"/>
+            <w:tabs>
+              <w:tab w:val="left" w:pos="880"/>
+              <w:tab w:val="right" w:leader="dot" w:pos="9350"/>
+            </w:tabs>
+            <w:rPr>
+              <w:rFonts w:eastAsiaTheme="minorEastAsia"/>
+              <w:noProof/>
+              <w:sz w:val="22"/>
+              <w:lang w:val="en-US"/>
+            </w:rPr>
+          </w:pPr>
+          <w:hyperlink w:anchor="_Toc79169830" w:history="1">
+            <w:r>
+              <w:rPr>
+                <w:rStyle w:val="Hyperlink"/>
+                <w:noProof/>
+                <w:lang w:val="en-US"/>
+              </w:rPr>
+              <w:t>8.3</w:t>
+            </w:r>
+            <w:r>
+              <w:rPr>
+                <w:rFonts w:eastAsiaTheme="minorEastAsia"/>
+                <w:noProof/>
+                <w:sz w:val="22"/>
+                <w:lang w:val="en-US"/>
+              </w:rPr>
+              <w:tab/>
+            </w:r>
+            <w:r>
+              <w:rPr>
+                <w:rStyle w:val="Hyperlink"/>
+                <w:noProof/>
+                <w:lang w:val="en-US"/>
+              </w:rPr>
+              <w:t>Prefabs Folder Files</w:t>
+            </w:r>
+            <w:r>
+              <w:rPr>
+                <w:noProof/>
+                <w:webHidden/>
+              </w:rPr>
+              <w:tab/>
+            </w:r>
+            <w:r>
+              <w:rPr>
+                <w:noProof/>
+                <w:webHidden/>
+              </w:rPr>
+              <w:fldChar w:fldCharType="begin"/>
+            </w:r>
+            <w:r>
+              <w:rPr>
+                <w:noProof/>
+                <w:webHidden/>
+              </w:rPr>
+              <w:instrText xml:space="preserve"> PAGEREF _Toc79169830 \h </w:instrText>
+            </w:r>
+            <w:r>
+              <w:rPr>
+                <w:noProof/>
+                <w:webHidden/>
+              </w:rPr>
+            </w:r>
+            <w:r>
+              <w:rPr>
+                <w:noProof/>
+                <w:webHidden/>
+              </w:rPr>
+              <w:fldChar w:fldCharType="separate"/>
+            </w:r>
+            <w:r>
+              <w:rPr>
+                <w:noProof/>
+                <w:webHidden/>
+              </w:rPr>
+              <w:t>30</w:t>
+            </w:r>
+            <w:r>
+              <w:rPr>
+                <w:noProof/>
+                <w:webHidden/>
+              </w:rPr>
+              <w:fldChar w:fldCharType="end"/>
+            </w:r>
+          </w:hyperlink>
+        </w:p>
+        <w:p>
+          <w:pPr>
+            <w:pStyle w:val="TOC2"/>
+            <w:tabs>
+              <w:tab w:val="left" w:pos="880"/>
+              <w:tab w:val="right" w:leader="dot" w:pos="9350"/>
+            </w:tabs>
+            <w:rPr>
+              <w:rFonts w:eastAsiaTheme="minorEastAsia"/>
+              <w:noProof/>
+              <w:sz w:val="22"/>
+              <w:lang w:val="en-US"/>
+            </w:rPr>
+          </w:pPr>
+          <w:hyperlink w:anchor="_Toc79169831" w:history="1">
+            <w:r>
+              <w:rPr>
+                <w:rStyle w:val="Hyperlink"/>
+                <w:noProof/>
+                <w:lang w:val="en-US"/>
+              </w:rPr>
+              <w:t>8.4</w:t>
+            </w:r>
+            <w:r>
+              <w:rPr>
+                <w:rFonts w:eastAsiaTheme="minorEastAsia"/>
+                <w:noProof/>
+                <w:sz w:val="22"/>
+                <w:lang w:val="en-US"/>
+              </w:rPr>
+              <w:tab/>
+            </w:r>
+            <w:r>
+              <w:rPr>
+                <w:rStyle w:val="Hyperlink"/>
+                <w:noProof/>
+                <w:lang w:val="en-US"/>
+              </w:rPr>
+              <w:t>Additional Scripts</w:t>
+            </w:r>
+            <w:r>
+              <w:rPr>
+                <w:noProof/>
+                <w:webHidden/>
+              </w:rPr>
+              <w:tab/>
+            </w:r>
+            <w:r>
+              <w:rPr>
+                <w:noProof/>
+                <w:webHidden/>
+              </w:rPr>
+              <w:fldChar w:fldCharType="begin"/>
+            </w:r>
+            <w:r>
+              <w:rPr>
+                <w:noProof/>
+                <w:webHidden/>
+              </w:rPr>
+              <w:instrText xml:space="preserve"> PAGEREF _Toc79169831 \h </w:instrText>
+            </w:r>
+            <w:r>
+              <w:rPr>
+                <w:noProof/>
+                <w:webHidden/>
+              </w:rPr>
+            </w:r>
+            <w:r>
+              <w:rPr>
+                <w:noProof/>
+                <w:webHidden/>
+              </w:rPr>
+              <w:fldChar w:fldCharType="separate"/>
+            </w:r>
+            <w:r>
+              <w:rPr>
+                <w:noProof/>
+                <w:webHidden/>
+              </w:rPr>
+              <w:t>31</w:t>
+            </w:r>
+            <w:r>
+              <w:rPr>
+                <w:noProof/>
+                <w:webHidden/>
+              </w:rPr>
+              <w:fldChar w:fldCharType="end"/>
+            </w:r>
+          </w:hyperlink>
+        </w:p>
+        <w:p>
+          <w:pPr>
+            <w:pStyle w:val="TOC2"/>
+            <w:tabs>
+              <w:tab w:val="left" w:pos="880"/>
+              <w:tab w:val="right" w:leader="dot" w:pos="9350"/>
+            </w:tabs>
+            <w:rPr>
+              <w:rFonts w:eastAsiaTheme="minorEastAsia"/>
+              <w:noProof/>
+              <w:sz w:val="22"/>
+              <w:lang w:val="en-US"/>
+            </w:rPr>
+          </w:pPr>
+          <w:hyperlink w:anchor="_Toc79169832" w:history="1">
+            <w:r>
+              <w:rPr>
+                <w:rStyle w:val="Hyperlink"/>
+                <w:noProof/>
+                <w:lang w:val="en-US"/>
+              </w:rPr>
+              <w:t>8.5</w:t>
+            </w:r>
+            <w:r>
+              <w:rPr>
+                <w:rFonts w:eastAsiaTheme="minorEastAsia"/>
+                <w:noProof/>
+                <w:sz w:val="22"/>
+                <w:lang w:val="en-US"/>
+              </w:rPr>
+              <w:tab/>
+            </w:r>
+            <w:r>
+              <w:rPr>
+                <w:rStyle w:val="Hyperlink"/>
+                <w:noProof/>
+                <w:lang w:val="en-US"/>
+              </w:rPr>
+              <w:t>Scene Objects</w:t>
+            </w:r>
+            <w:r>
+              <w:rPr>
+                <w:noProof/>
+                <w:webHidden/>
+              </w:rPr>
+              <w:tab/>
+            </w:r>
+            <w:r>
+              <w:rPr>
+                <w:noProof/>
+                <w:webHidden/>
+              </w:rPr>
+              <w:fldChar w:fldCharType="begin"/>
+            </w:r>
+            <w:r>
+              <w:rPr>
+                <w:noProof/>
+                <w:webHidden/>
+              </w:rPr>
+              <w:instrText xml:space="preserve"> PAGEREF _Toc79169832 \h </w:instrText>
+            </w:r>
+            <w:r>
+              <w:rPr>
+                <w:noProof/>
+                <w:webHidden/>
+              </w:rPr>
+            </w:r>
+            <w:r>
+              <w:rPr>
+                <w:noProof/>
+                <w:webHidden/>
+              </w:rPr>
+              <w:fldChar w:fldCharType="separate"/>
+            </w:r>
+            <w:r>
+              <w:rPr>
+                <w:noProof/>
+                <w:webHidden/>
+              </w:rPr>
+              <w:t>31</w:t>
             </w:r>
             <w:r>
               <w:rPr>
@@ -2520,16 +3062,35 @@
     </w:sdt>
     <w:p>
       <w:pPr>
+        <w:jc w:val="left"/>
+        <w:rPr>
+          <w:rFonts w:asciiTheme="majorHAnsi" w:eastAsiaTheme="majorEastAsia" w:hAnsiTheme="majorHAnsi" w:cstheme="majorBidi"/>
+          <w:b/>
+          <w:sz w:val="44"/>
+          <w:szCs w:val="32"/>
+          <w:lang w:val="en-US"/>
+        </w:rPr>
+      </w:pPr>
+      <w:r>
+        <w:rPr>
+          <w:lang w:val="en-US"/>
+        </w:rPr>
+        <w:br w:type="page"/>
+      </w:r>
+    </w:p>
+    <w:p>
+      <w:pPr>
         <w:pStyle w:val="Heading1"/>
         <w:rPr>
           <w:lang w:val="en-US"/>
         </w:rPr>
       </w:pPr>
-      <w:bookmarkStart w:id="1" w:name="_Toc79080387"/>
-      <w:r>
-        <w:rPr>
-          <w:lang w:val="en-US"/>
-        </w:rPr>
+      <w:bookmarkStart w:id="1" w:name="_Toc79169801"/>
+      <w:r>
+        <w:rPr>
+          <w:lang w:val="en-US"/>
+        </w:rPr>
+        <w:lastRenderedPageBreak/>
         <w:t>Foreword</w:t>
       </w:r>
       <w:bookmarkEnd w:id="1"/>
@@ -2583,7 +3144,7 @@
           <w:lang w:val="en-US"/>
         </w:rPr>
       </w:pPr>
-      <w:bookmarkStart w:id="2" w:name="_Toc79080388"/>
+      <w:bookmarkStart w:id="2" w:name="_Toc79169802"/>
       <w:r>
         <w:rPr>
           <w:lang w:val="en-US"/>
@@ -2599,7 +3160,7 @@
           <w:lang w:val="en-US"/>
         </w:rPr>
       </w:pPr>
-      <w:bookmarkStart w:id="3" w:name="_Toc79080389"/>
+      <w:bookmarkStart w:id="3" w:name="_Toc79169803"/>
       <w:r>
         <w:rPr>
           <w:lang w:val="en-US"/>
@@ -2639,8 +3200,8 @@
           <w:noProof/>
         </w:rPr>
         <w:drawing>
-          <wp:inline distT="0" distB="0" distL="0" distR="0" wp14:anchorId="527CCA32" wp14:editId="13462259">
-            <wp:extent cx="3267075" cy="2001432"/>
+          <wp:inline distT="0" distB="0" distL="0" distR="0" wp14:anchorId="527CCA32" wp14:editId="3B083EC9">
+            <wp:extent cx="3451725" cy="2114550"/>
             <wp:effectExtent l="0" t="0" r="0" b="0"/>
             <wp:docPr id="1" name="Picture 1"/>
             <wp:cNvGraphicFramePr>
@@ -2662,7 +3223,7 @@
                   <pic:spPr>
                     <a:xfrm>
                       <a:off x="0" y="0"/>
-                      <a:ext cx="3285699" cy="2012841"/>
+                      <a:ext cx="3477277" cy="2130203"/>
                     </a:xfrm>
                     <a:prstGeom prst="rect">
                       <a:avLst/>
@@ -2718,9 +3279,9 @@
           <w:noProof/>
         </w:rPr>
         <w:drawing>
-          <wp:inline distT="0" distB="0" distL="0" distR="0" wp14:anchorId="1025C4B6" wp14:editId="02535523">
-            <wp:extent cx="3581400" cy="2167206"/>
-            <wp:effectExtent l="0" t="0" r="0" b="5080"/>
+          <wp:inline distT="0" distB="0" distL="0" distR="0" wp14:anchorId="1025C4B6" wp14:editId="49EC062F">
+            <wp:extent cx="4438812" cy="2686050"/>
+            <wp:effectExtent l="0" t="0" r="0" b="0"/>
             <wp:docPr id="2" name="Picture 2"/>
             <wp:cNvGraphicFramePr>
               <a:graphicFrameLocks xmlns:a="http://schemas.openxmlformats.org/drawingml/2006/main" noChangeAspect="1"/>
@@ -2741,7 +3302,7 @@
                   <pic:spPr>
                     <a:xfrm>
                       <a:off x="0" y="0"/>
-                      <a:ext cx="3587219" cy="2170727"/>
+                      <a:ext cx="4453142" cy="2694721"/>
                     </a:xfrm>
                     <a:prstGeom prst="rect">
                       <a:avLst/>
@@ -2761,7 +3322,7 @@
           <w:lang w:val="en-US"/>
         </w:rPr>
       </w:pPr>
-      <w:bookmarkStart w:id="4" w:name="_Toc79080390"/>
+      <w:bookmarkStart w:id="4" w:name="_Toc79169804"/>
       <w:r>
         <w:rPr>
           <w:lang w:val="en-US"/>
@@ -2838,7 +3399,7 @@
           <w:lang w:val="en-US"/>
         </w:rPr>
       </w:pPr>
-      <w:bookmarkStart w:id="5" w:name="_Toc79080391"/>
+      <w:bookmarkStart w:id="5" w:name="_Toc79169805"/>
       <w:r>
         <w:rPr>
           <w:lang w:val="en-US"/>
@@ -2926,25 +3487,7 @@
         <w:rPr>
           <w:lang w:val="en-US"/>
         </w:rPr>
-        <w:t xml:space="preserve"> are colliding with an object there is a wall there. This allows checking to make the character “glue” onto walls using velocity changes. </w:t>
-      </w:r>
-      <w:r>
-        <w:rPr>
-          <w:lang w:val="en-US"/>
-        </w:rPr>
-        <w:t xml:space="preserve">The controller also applies forces for horizontal </w:t>
-      </w:r>
-      <w:r>
-        <w:rPr>
-          <w:lang w:val="en-US"/>
-        </w:rPr>
-        <w:t>acceleration and</w:t>
-      </w:r>
-      <w:r>
-        <w:rPr>
-          <w:lang w:val="en-US"/>
-        </w:rPr>
-        <w:t xml:space="preserve"> changes the velocity when a jump occurs.</w:t>
+        <w:t xml:space="preserve"> are colliding with an object there is a wall there. This allows checking to make the character “glue” onto walls using velocity changes. The controller also applies forces for horizontal acceleration and changes the velocity when a jump occurs.</w:t>
       </w:r>
     </w:p>
     <w:p>
@@ -2955,6 +3498,9 @@
         </w:rPr>
       </w:pPr>
       <w:r>
+        <w:rPr>
+          <w:noProof/>
+        </w:rPr>
         <w:drawing>
           <wp:inline distT="0" distB="0" distL="0" distR="0" wp14:anchorId="02AEFF04" wp14:editId="6766E6DF">
             <wp:extent cx="3107713" cy="1790700"/>
@@ -3026,7 +3572,7 @@
           <w:lang w:val="en-US"/>
         </w:rPr>
       </w:pPr>
-      <w:bookmarkStart w:id="6" w:name="_Toc79080392"/>
+      <w:bookmarkStart w:id="6" w:name="_Toc79169806"/>
       <w:r>
         <w:rPr>
           <w:lang w:val="en-US"/>
@@ -3794,19 +4340,7 @@
         <w:rPr>
           <w:lang w:val="en-US"/>
         </w:rPr>
-        <w:t>/256x256/Dirt</w:t>
-      </w:r>
-      <w:r>
-        <w:rPr>
-          <w:lang w:val="en-US"/>
-        </w:rPr>
-        <w:t>Down</w:t>
-      </w:r>
-      <w:r>
-        <w:rPr>
-          <w:lang w:val="en-US"/>
-        </w:rPr>
-        <w:t>.png</w:t>
+        <w:t>/256x256/DirtDown.png</w:t>
       </w:r>
     </w:p>
     <w:p>
@@ -3838,19 +4372,7 @@
         <w:rPr>
           <w:lang w:val="en-US"/>
         </w:rPr>
-        <w:t>/256x256/Dirt</w:t>
-      </w:r>
-      <w:r>
-        <w:rPr>
-          <w:lang w:val="en-US"/>
-        </w:rPr>
-        <w:t>Left</w:t>
-      </w:r>
-      <w:r>
-        <w:rPr>
-          <w:lang w:val="en-US"/>
-        </w:rPr>
-        <w:t>.png</w:t>
+        <w:t>/256x256/DirtLeft.png</w:t>
       </w:r>
     </w:p>
     <w:p>
@@ -3882,19 +4404,7 @@
         <w:rPr>
           <w:lang w:val="en-US"/>
         </w:rPr>
-        <w:t>/256x256/Dirt</w:t>
-      </w:r>
-      <w:r>
-        <w:rPr>
-          <w:lang w:val="en-US"/>
-        </w:rPr>
-        <w:t>LeftCorner</w:t>
-      </w:r>
-      <w:r>
-        <w:rPr>
-          <w:lang w:val="en-US"/>
-        </w:rPr>
-        <w:t>.png</w:t>
+        <w:t>/256x256/DirtLeftCorner.png</w:t>
       </w:r>
     </w:p>
     <w:p>
@@ -3926,19 +4436,7 @@
         <w:rPr>
           <w:lang w:val="en-US"/>
         </w:rPr>
-        <w:t>/256x256/Dirt</w:t>
-      </w:r>
-      <w:r>
-        <w:rPr>
-          <w:lang w:val="en-US"/>
-        </w:rPr>
-        <w:t>Right</w:t>
-      </w:r>
-      <w:r>
-        <w:rPr>
-          <w:lang w:val="en-US"/>
-        </w:rPr>
-        <w:t>.png</w:t>
+        <w:t>/256x256/DirtRight.png</w:t>
       </w:r>
     </w:p>
     <w:p>
@@ -3970,19 +4468,7 @@
         <w:rPr>
           <w:lang w:val="en-US"/>
         </w:rPr>
-        <w:t>/256x256/</w:t>
-      </w:r>
-      <w:r>
-        <w:rPr>
-          <w:lang w:val="en-US"/>
-        </w:rPr>
-        <w:t>GrassMid</w:t>
-      </w:r>
-      <w:r>
-        <w:rPr>
-          <w:lang w:val="en-US"/>
-        </w:rPr>
-        <w:t>.png</w:t>
+        <w:t>/256x256/GrassMid.png</w:t>
       </w:r>
     </w:p>
     <w:p>
@@ -4066,7 +4552,7 @@
           <w:lang w:val="en-US"/>
         </w:rPr>
       </w:pPr>
-      <w:bookmarkStart w:id="7" w:name="_Toc79080393"/>
+      <w:bookmarkStart w:id="7" w:name="_Toc79169807"/>
       <w:r>
         <w:rPr>
           <w:lang w:val="en-US"/>
@@ -4579,7 +5065,7 @@
           <w:lang w:val="en-US"/>
         </w:rPr>
       </w:pPr>
-      <w:bookmarkStart w:id="8" w:name="_Toc79080394"/>
+      <w:bookmarkStart w:id="8" w:name="_Toc79169808"/>
       <w:r>
         <w:rPr>
           <w:lang w:val="en-US"/>
@@ -4595,7 +5081,7 @@
           <w:lang w:val="en-US"/>
         </w:rPr>
       </w:pPr>
-      <w:bookmarkStart w:id="9" w:name="_Toc79080395"/>
+      <w:bookmarkStart w:id="9" w:name="_Toc79169809"/>
       <w:r>
         <w:rPr>
           <w:lang w:val="en-US"/>
@@ -4993,7 +5479,7 @@
           <w:lang w:val="en-US"/>
         </w:rPr>
       </w:pPr>
-      <w:bookmarkStart w:id="10" w:name="_Toc79080396"/>
+      <w:bookmarkStart w:id="10" w:name="_Toc79169810"/>
       <w:r>
         <w:rPr>
           <w:lang w:val="en-US"/>
@@ -5018,19 +5504,7 @@
         <w:rPr>
           <w:lang w:val="en-US"/>
         </w:rPr>
-        <w:t>Starting by adding some g</w:t>
-      </w:r>
-      <w:r>
-        <w:rPr>
-          <w:lang w:val="en-US"/>
-        </w:rPr>
-        <w:t>round</w:t>
-      </w:r>
-      <w:r>
-        <w:rPr>
-          <w:lang w:val="en-US"/>
-        </w:rPr>
-        <w:t xml:space="preserve">. </w:t>
+        <w:t xml:space="preserve">Starting by adding some ground. </w:t>
       </w:r>
       <w:r>
         <w:rPr>
@@ -5627,7 +6101,7 @@
           <w:lang w:val="en-US"/>
         </w:rPr>
       </w:pPr>
-      <w:bookmarkStart w:id="11" w:name="_Toc79080397"/>
+      <w:bookmarkStart w:id="11" w:name="_Toc79169811"/>
       <w:r>
         <w:lastRenderedPageBreak/>
         <w:t>Organising</w:t>
@@ -5811,7 +6285,7 @@
           <w:lang w:val="en-US"/>
         </w:rPr>
       </w:pPr>
-      <w:bookmarkStart w:id="12" w:name="_Toc79080398"/>
+      <w:bookmarkStart w:id="12" w:name="_Toc79169812"/>
       <w:r>
         <w:rPr>
           <w:lang w:val="en-US"/>
@@ -5828,7 +6302,7 @@
           <w:lang w:val="en-US"/>
         </w:rPr>
       </w:pPr>
-      <w:bookmarkStart w:id="13" w:name="_Toc79080399"/>
+      <w:bookmarkStart w:id="13" w:name="_Toc79169813"/>
       <w:r>
         <w:rPr>
           <w:lang w:val="en-US"/>
@@ -6022,7 +6496,7 @@
           <w:lang w:val="en-US"/>
         </w:rPr>
       </w:pPr>
-      <w:bookmarkStart w:id="14" w:name="_Toc79080400"/>
+      <w:bookmarkStart w:id="14" w:name="_Toc79169814"/>
       <w:r>
         <w:rPr>
           <w:lang w:val="en-US"/>
@@ -6395,7 +6869,7 @@
           <w:lang w:val="en-US"/>
         </w:rPr>
       </w:pPr>
-      <w:bookmarkStart w:id="15" w:name="_Toc79080401"/>
+      <w:bookmarkStart w:id="15" w:name="_Toc79169815"/>
       <w:r>
         <w:rPr>
           <w:lang w:val="en-US"/>
@@ -12984,7 +13458,7 @@
           <w:lang w:val="en-US"/>
         </w:rPr>
       </w:pPr>
-      <w:bookmarkStart w:id="16" w:name="_Toc79080402"/>
+      <w:bookmarkStart w:id="16" w:name="_Toc79169816"/>
       <w:r>
         <w:rPr>
           <w:lang w:val="en-US"/>
@@ -13183,7 +13657,7 @@
           <w:lang w:val="en-US"/>
         </w:rPr>
       </w:pPr>
-      <w:bookmarkStart w:id="17" w:name="_Toc79080403"/>
+      <w:bookmarkStart w:id="17" w:name="_Toc79169817"/>
       <w:r>
         <w:rPr>
           <w:lang w:val="en-US"/>
@@ -13199,7 +13673,7 @@
           <w:lang w:val="en-US"/>
         </w:rPr>
       </w:pPr>
-      <w:bookmarkStart w:id="18" w:name="_Toc79080404"/>
+      <w:bookmarkStart w:id="18" w:name="_Toc79169818"/>
       <w:r>
         <w:rPr>
           <w:lang w:val="en-US"/>
@@ -13460,7 +13934,7 @@
           <w:lang w:val="en-US"/>
         </w:rPr>
       </w:pPr>
-      <w:bookmarkStart w:id="19" w:name="_Toc79080405"/>
+      <w:bookmarkStart w:id="19" w:name="_Toc79169819"/>
       <w:r>
         <w:rPr>
           <w:lang w:val="en-US"/>
@@ -13851,7 +14325,7 @@
           <w:lang w:val="en-US"/>
         </w:rPr>
       </w:pPr>
-      <w:bookmarkStart w:id="20" w:name="_Toc79080406"/>
+      <w:bookmarkStart w:id="20" w:name="_Toc79169820"/>
       <w:r>
         <w:rPr>
           <w:lang w:val="en-US"/>
@@ -13956,7 +14430,7 @@
           <w:lang w:val="en-US"/>
         </w:rPr>
       </w:pPr>
-      <w:bookmarkStart w:id="21" w:name="_Toc79080407"/>
+      <w:bookmarkStart w:id="21" w:name="_Toc79169821"/>
       <w:r>
         <w:rPr>
           <w:lang w:val="en-US"/>
@@ -14524,7 +14998,7 @@
           <w:lang w:val="en-US"/>
         </w:rPr>
       </w:pPr>
-      <w:bookmarkStart w:id="22" w:name="_Toc79080408"/>
+      <w:bookmarkStart w:id="22" w:name="_Toc79169822"/>
       <w:r>
         <w:rPr>
           <w:lang w:val="en-US"/>
@@ -14683,7 +15157,7 @@
           <w:lang w:val="en-US"/>
         </w:rPr>
       </w:pPr>
-      <w:bookmarkStart w:id="23" w:name="_Toc79080409"/>
+      <w:bookmarkStart w:id="23" w:name="_Toc79169823"/>
       <w:r>
         <w:rPr>
           <w:lang w:val="en-US"/>
@@ -14713,7 +15187,7 @@
           <w:lang w:val="en-US"/>
         </w:rPr>
       </w:pPr>
-      <w:bookmarkStart w:id="24" w:name="_Toc79080410"/>
+      <w:bookmarkStart w:id="24" w:name="_Toc79169824"/>
       <w:r>
         <w:rPr>
           <w:lang w:val="en-US"/>
@@ -15074,7 +15548,7 @@
           <w:lang w:val="en-US"/>
         </w:rPr>
       </w:pPr>
-      <w:bookmarkStart w:id="25" w:name="_Toc79080411"/>
+      <w:bookmarkStart w:id="25" w:name="_Toc79169825"/>
       <w:r>
         <w:rPr>
           <w:lang w:val="en-US"/>
@@ -15297,7 +15771,7 @@
           <w:lang w:val="en-US"/>
         </w:rPr>
       </w:pPr>
-      <w:bookmarkStart w:id="26" w:name="_Toc79080412"/>
+      <w:bookmarkStart w:id="26" w:name="_Toc79169826"/>
       <w:r>
         <w:rPr>
           <w:lang w:val="en-US"/>
@@ -15692,6 +16166,2012 @@
         </w:rPr>
       </w:pPr>
     </w:p>
+    <w:p>
+      <w:pPr>
+        <w:rPr>
+          <w:lang w:val="en-US"/>
+        </w:rPr>
+      </w:pPr>
+    </w:p>
+    <w:p>
+      <w:pPr>
+        <w:rPr>
+          <w:lang w:val="en-US"/>
+        </w:rPr>
+      </w:pPr>
+    </w:p>
+    <w:p>
+      <w:pPr>
+        <w:rPr>
+          <w:lang w:val="en-US"/>
+        </w:rPr>
+      </w:pPr>
+    </w:p>
+    <w:p>
+      <w:pPr>
+        <w:rPr>
+          <w:lang w:val="en-US"/>
+        </w:rPr>
+      </w:pPr>
+    </w:p>
+    <w:p>
+      <w:pPr>
+        <w:rPr>
+          <w:lang w:val="en-US"/>
+        </w:rPr>
+      </w:pPr>
+    </w:p>
+    <w:p>
+      <w:pPr>
+        <w:rPr>
+          <w:lang w:val="en-US"/>
+        </w:rPr>
+      </w:pPr>
+    </w:p>
+    <w:p>
+      <w:pPr>
+        <w:rPr>
+          <w:lang w:val="en-US"/>
+        </w:rPr>
+      </w:pPr>
+    </w:p>
+    <w:p>
+      <w:pPr>
+        <w:rPr>
+          <w:lang w:val="en-US"/>
+        </w:rPr>
+      </w:pPr>
+    </w:p>
+    <w:p>
+      <w:pPr>
+        <w:pStyle w:val="Heading1"/>
+        <w:rPr>
+          <w:lang w:val="en-US"/>
+        </w:rPr>
+      </w:pPr>
+      <w:bookmarkStart w:id="27" w:name="_Toc79169827"/>
+      <w:r>
+        <w:rPr>
+          <w:lang w:val="en-US"/>
+        </w:rPr>
+        <w:lastRenderedPageBreak/>
+        <w:t>Extra Content: Procedural Level</w:t>
+      </w:r>
+      <w:bookmarkEnd w:id="27"/>
+    </w:p>
+    <w:p>
+      <w:pPr>
+        <w:pStyle w:val="Heading2"/>
+        <w:rPr>
+          <w:lang w:val="en-US"/>
+        </w:rPr>
+      </w:pPr>
+      <w:bookmarkStart w:id="28" w:name="_Toc79169828"/>
+      <w:r>
+        <w:rPr>
+          <w:lang w:val="en-US"/>
+        </w:rPr>
+        <w:t>Algorithm Steps</w:t>
+      </w:r>
+      <w:bookmarkEnd w:id="28"/>
+    </w:p>
+    <w:p>
+      <w:pPr>
+        <w:numPr>
+          <w:ilvl w:val="0"/>
+          <w:numId w:val="8"/>
+        </w:numPr>
+        <w:rPr>
+          <w:lang w:val="en-US"/>
+        </w:rPr>
+      </w:pPr>
+      <w:r>
+        <w:rPr>
+          <w:lang w:val="en-US"/>
+        </w:rPr>
+        <w:t>Populate Rooms</w:t>
+      </w:r>
+      <w:r>
+        <w:rPr>
+          <w:lang w:val="en-US"/>
+        </w:rPr>
+        <w:t xml:space="preserve"> (2D </w:t>
+      </w:r>
+      <w:r>
+        <w:rPr>
+          <w:lang w:val="en-US"/>
+        </w:rPr>
+        <w:t>grid seen in left image below).</w:t>
+      </w:r>
+    </w:p>
+    <w:p>
+      <w:pPr>
+        <w:numPr>
+          <w:ilvl w:val="0"/>
+          <w:numId w:val="8"/>
+        </w:numPr>
+        <w:rPr>
+          <w:lang w:val="en-US"/>
+        </w:rPr>
+      </w:pPr>
+      <w:r>
+        <w:rPr>
+          <w:lang w:val="en-US"/>
+        </w:rPr>
+        <w:t>Create Base Map (Room/Level Boundaries)</w:t>
+      </w:r>
+      <w:r>
+        <w:rPr>
+          <w:lang w:val="en-US"/>
+        </w:rPr>
+        <w:t>.</w:t>
+      </w:r>
+    </w:p>
+    <w:p>
+      <w:pPr>
+        <w:numPr>
+          <w:ilvl w:val="0"/>
+          <w:numId w:val="8"/>
+        </w:numPr>
+        <w:rPr>
+          <w:lang w:val="en-US"/>
+        </w:rPr>
+      </w:pPr>
+      <w:r>
+        <w:rPr>
+          <w:lang w:val="en-US"/>
+        </w:rPr>
+        <w:t>Create Solution Path</w:t>
+      </w:r>
+      <w:r>
+        <w:rPr>
+          <w:lang w:val="en-US"/>
+        </w:rPr>
+        <w:t xml:space="preserve"> (Seen in right image below).</w:t>
+      </w:r>
+    </w:p>
+    <w:p>
+      <w:pPr>
+        <w:numPr>
+          <w:ilvl w:val="0"/>
+          <w:numId w:val="8"/>
+        </w:numPr>
+        <w:rPr>
+          <w:lang w:val="en-US"/>
+        </w:rPr>
+      </w:pPr>
+      <w:r>
+        <w:rPr>
+          <w:lang w:val="en-US"/>
+        </w:rPr>
+        <w:t>Create Extra Platforms (not implemented)</w:t>
+      </w:r>
+      <w:r>
+        <w:rPr>
+          <w:lang w:val="en-US"/>
+        </w:rPr>
+        <w:t>.</w:t>
+      </w:r>
+    </w:p>
+    <w:p>
+      <w:pPr>
+        <w:numPr>
+          <w:ilvl w:val="0"/>
+          <w:numId w:val="8"/>
+        </w:numPr>
+        <w:rPr>
+          <w:lang w:val="en-US"/>
+        </w:rPr>
+      </w:pPr>
+      <w:r>
+        <w:rPr>
+          <w:lang w:val="en-US"/>
+        </w:rPr>
+        <w:t>Spawn Platforms</w:t>
+      </w:r>
+      <w:r>
+        <w:rPr>
+          <w:lang w:val="en-US"/>
+        </w:rPr>
+        <w:t>.</w:t>
+      </w:r>
+    </w:p>
+    <w:p>
+      <w:pPr>
+        <w:numPr>
+          <w:ilvl w:val="0"/>
+          <w:numId w:val="8"/>
+        </w:numPr>
+        <w:rPr>
+          <w:lang w:val="en-US"/>
+        </w:rPr>
+      </w:pPr>
+      <w:r>
+        <w:rPr>
+          <w:lang w:val="en-US"/>
+        </w:rPr>
+        <w:t>Spawn Objects</w:t>
+      </w:r>
+      <w:r>
+        <w:rPr>
+          <w:lang w:val="en-US"/>
+        </w:rPr>
+        <w:t>.</w:t>
+      </w:r>
+    </w:p>
+    <w:p>
+      <w:pPr>
+        <w:numPr>
+          <w:ilvl w:val="0"/>
+          <w:numId w:val="8"/>
+        </w:numPr>
+        <w:rPr>
+          <w:lang w:val="en-US"/>
+        </w:rPr>
+      </w:pPr>
+      <w:r>
+        <w:rPr>
+          <w:lang w:val="en-US"/>
+        </w:rPr>
+        <w:t>Determine Player Start Location</w:t>
+      </w:r>
+      <w:r>
+        <w:rPr>
+          <w:lang w:val="en-US"/>
+        </w:rPr>
+        <w:t>.</w:t>
+      </w:r>
+    </w:p>
+    <w:p>
+      <w:pPr>
+        <w:rPr>
+          <w:lang w:val="en-US"/>
+        </w:rPr>
+      </w:pPr>
+      <w:r>
+        <w:rPr>
+          <w:noProof/>
+        </w:rPr>
+        <w:drawing>
+          <wp:inline distT="0" distB="0" distL="0" distR="0" wp14:anchorId="3425CB42" wp14:editId="39468D6D">
+            <wp:extent cx="2929428" cy="1828800"/>
+            <wp:effectExtent l="0" t="0" r="4445" b="0"/>
+            <wp:docPr id="3" name="Content Placeholder 5" descr="A picture containing shoji, text, crossword puzzle, building&#10;&#10;Description automatically generated">
+              <a:extLst xmlns:a="http://schemas.openxmlformats.org/drawingml/2006/main">
+                <a:ext uri="{FF2B5EF4-FFF2-40B4-BE49-F238E27FC236}">
+                  <a16:creationId xmlns:a16="http://schemas.microsoft.com/office/drawing/2014/main" id="{F5D6855B-D76A-42B4-868B-C7D8B7BADDDC}"/>
+                </a:ext>
+              </a:extLst>
+            </wp:docPr>
+            <wp:cNvGraphicFramePr>
+              <a:graphicFrameLocks xmlns:a="http://schemas.openxmlformats.org/drawingml/2006/main" noGrp="1" noChangeAspect="1"/>
+            </wp:cNvGraphicFramePr>
+            <a:graphic xmlns:a="http://schemas.openxmlformats.org/drawingml/2006/main">
+              <a:graphicData uri="http://schemas.openxmlformats.org/drawingml/2006/picture">
+                <pic:pic xmlns:pic="http://schemas.openxmlformats.org/drawingml/2006/picture">
+                  <pic:nvPicPr>
+                    <pic:cNvPr id="6" name="Content Placeholder 5" descr="A picture containing shoji, text, crossword puzzle, building&#10;&#10;Description automatically generated">
+                      <a:extLst>
+                        <a:ext uri="{FF2B5EF4-FFF2-40B4-BE49-F238E27FC236}">
+                          <a16:creationId xmlns:a16="http://schemas.microsoft.com/office/drawing/2014/main" id="{F5D6855B-D76A-42B4-868B-C7D8B7BADDDC}"/>
+                        </a:ext>
+                      </a:extLst>
+                    </pic:cNvPr>
+                    <pic:cNvPicPr>
+                      <a:picLocks noGrp="1" noChangeAspect="1"/>
+                    </pic:cNvPicPr>
+                  </pic:nvPicPr>
+                  <pic:blipFill>
+                    <a:blip r:embed="rId66">
+                      <a:extLst>
+                        <a:ext uri="{28A0092B-C50C-407E-A947-70E740481C1C}">
+                          <a14:useLocalDpi xmlns:a14="http://schemas.microsoft.com/office/drawing/2010/main" val="0"/>
+                        </a:ext>
+                      </a:extLst>
+                    </a:blip>
+                    <a:stretch>
+                      <a:fillRect/>
+                    </a:stretch>
+                  </pic:blipFill>
+                  <pic:spPr>
+                    <a:xfrm>
+                      <a:off x="0" y="0"/>
+                      <a:ext cx="2936961" cy="1833503"/>
+                    </a:xfrm>
+                    <a:prstGeom prst="rect">
+                      <a:avLst/>
+                    </a:prstGeom>
+                  </pic:spPr>
+                </pic:pic>
+              </a:graphicData>
+            </a:graphic>
+          </wp:inline>
+        </w:drawing>
+      </w:r>
+      <w:r>
+        <w:rPr>
+          <w:noProof/>
+        </w:rPr>
+        <w:drawing>
+          <wp:inline distT="0" distB="0" distL="0" distR="0" wp14:anchorId="4115D022" wp14:editId="0F39E6CC">
+            <wp:extent cx="2933700" cy="1831468"/>
+            <wp:effectExtent l="0" t="0" r="0" b="0"/>
+            <wp:docPr id="4" name="Picture 7" descr="A picture containing sky&#10;&#10;Description automatically generated">
+              <a:extLst xmlns:a="http://schemas.openxmlformats.org/drawingml/2006/main">
+                <a:ext uri="{FF2B5EF4-FFF2-40B4-BE49-F238E27FC236}">
+                  <a16:creationId xmlns:a16="http://schemas.microsoft.com/office/drawing/2014/main" id="{1A408448-DBB2-491E-8179-FFAB3BD1182A}"/>
+                </a:ext>
+              </a:extLst>
+            </wp:docPr>
+            <wp:cNvGraphicFramePr>
+              <a:graphicFrameLocks xmlns:a="http://schemas.openxmlformats.org/drawingml/2006/main" noChangeAspect="1"/>
+            </wp:cNvGraphicFramePr>
+            <a:graphic xmlns:a="http://schemas.openxmlformats.org/drawingml/2006/main">
+              <a:graphicData uri="http://schemas.openxmlformats.org/drawingml/2006/picture">
+                <pic:pic xmlns:pic="http://schemas.openxmlformats.org/drawingml/2006/picture">
+                  <pic:nvPicPr>
+                    <pic:cNvPr id="8" name="Picture 7" descr="A picture containing sky&#10;&#10;Description automatically generated">
+                      <a:extLst>
+                        <a:ext uri="{FF2B5EF4-FFF2-40B4-BE49-F238E27FC236}">
+                          <a16:creationId xmlns:a16="http://schemas.microsoft.com/office/drawing/2014/main" id="{1A408448-DBB2-491E-8179-FFAB3BD1182A}"/>
+                        </a:ext>
+                      </a:extLst>
+                    </pic:cNvPr>
+                    <pic:cNvPicPr>
+                      <a:picLocks noChangeAspect="1"/>
+                    </pic:cNvPicPr>
+                  </pic:nvPicPr>
+                  <pic:blipFill>
+                    <a:blip r:embed="rId67">
+                      <a:extLst>
+                        <a:ext uri="{28A0092B-C50C-407E-A947-70E740481C1C}">
+                          <a14:useLocalDpi xmlns:a14="http://schemas.microsoft.com/office/drawing/2010/main" val="0"/>
+                        </a:ext>
+                      </a:extLst>
+                    </a:blip>
+                    <a:stretch>
+                      <a:fillRect/>
+                    </a:stretch>
+                  </pic:blipFill>
+                  <pic:spPr>
+                    <a:xfrm>
+                      <a:off x="0" y="0"/>
+                      <a:ext cx="2945596" cy="1838895"/>
+                    </a:xfrm>
+                    <a:prstGeom prst="rect">
+                      <a:avLst/>
+                    </a:prstGeom>
+                  </pic:spPr>
+                </pic:pic>
+              </a:graphicData>
+            </a:graphic>
+          </wp:inline>
+        </w:drawing>
+      </w:r>
+    </w:p>
+    <w:p>
+      <w:pPr>
+        <w:pStyle w:val="Heading2"/>
+        <w:rPr>
+          <w:lang w:val="en-US"/>
+        </w:rPr>
+      </w:pPr>
+      <w:bookmarkStart w:id="29" w:name="_Toc79169829"/>
+      <w:r>
+        <w:rPr>
+          <w:lang w:val="en-US"/>
+        </w:rPr>
+        <w:t>Controls</w:t>
+      </w:r>
+      <w:bookmarkEnd w:id="29"/>
+    </w:p>
+    <w:p>
+      <w:pPr>
+        <w:pStyle w:val="ListParagraph"/>
+        <w:numPr>
+          <w:ilvl w:val="0"/>
+          <w:numId w:val="5"/>
+        </w:numPr>
+        <w:rPr>
+          <w:lang w:val="en-US"/>
+        </w:rPr>
+      </w:pPr>
+      <w:r>
+        <w:rPr>
+          <w:lang w:val="en-US"/>
+        </w:rPr>
+        <w:t>G = Generate New Random Map</w:t>
+      </w:r>
+    </w:p>
+    <w:p>
+      <w:pPr>
+        <w:pStyle w:val="ListParagraph"/>
+        <w:numPr>
+          <w:ilvl w:val="0"/>
+          <w:numId w:val="5"/>
+        </w:numPr>
+        <w:rPr>
+          <w:lang w:val="en-US"/>
+        </w:rPr>
+      </w:pPr>
+      <w:r>
+        <w:rPr>
+          <w:lang w:val="en-US"/>
+        </w:rPr>
+        <w:t>P = Generate alternate random platform sequence (requires G action first!!)</w:t>
+      </w:r>
+    </w:p>
+    <w:p>
+      <w:pPr>
+        <w:pStyle w:val="ListParagraph"/>
+        <w:numPr>
+          <w:ilvl w:val="0"/>
+          <w:numId w:val="5"/>
+        </w:numPr>
+        <w:rPr>
+          <w:lang w:val="en-US"/>
+        </w:rPr>
+      </w:pPr>
+      <w:r>
+        <w:rPr>
+          <w:lang w:val="en-US"/>
+        </w:rPr>
+        <w:t>Left/Right = Apply force left/right</w:t>
+      </w:r>
+    </w:p>
+    <w:p>
+      <w:pPr>
+        <w:pStyle w:val="ListParagraph"/>
+        <w:numPr>
+          <w:ilvl w:val="0"/>
+          <w:numId w:val="5"/>
+        </w:numPr>
+        <w:rPr>
+          <w:lang w:val="en-US"/>
+        </w:rPr>
+      </w:pPr>
+      <w:r>
+        <w:rPr>
+          <w:lang w:val="en-US"/>
+        </w:rPr>
+        <w:t>Space = Jump</w:t>
+      </w:r>
+    </w:p>
+    <w:p>
+      <w:pPr>
+        <w:pStyle w:val="Heading2"/>
+        <w:rPr>
+          <w:lang w:val="en-US"/>
+        </w:rPr>
+      </w:pPr>
+      <w:bookmarkStart w:id="30" w:name="_Toc79169830"/>
+      <w:r>
+        <w:rPr>
+          <w:lang w:val="en-US"/>
+        </w:rPr>
+        <w:t>Prefabs</w:t>
+      </w:r>
+      <w:r>
+        <w:rPr>
+          <w:lang w:val="en-US"/>
+        </w:rPr>
+        <w:t xml:space="preserve"> Folder Files</w:t>
+      </w:r>
+      <w:bookmarkEnd w:id="30"/>
+    </w:p>
+    <w:p>
+      <w:pPr>
+        <w:rPr>
+          <w:lang w:val="en-US"/>
+        </w:rPr>
+      </w:pPr>
+      <w:r>
+        <w:rPr>
+          <w:lang w:val="en-US"/>
+        </w:rPr>
+        <w:t>The following describes creation of the prefabs, so you understand their construction.</w:t>
+      </w:r>
+    </w:p>
+    <w:p>
+      <w:pPr>
+        <w:pStyle w:val="ListParagraph"/>
+        <w:numPr>
+          <w:ilvl w:val="0"/>
+          <w:numId w:val="6"/>
+        </w:numPr>
+        <w:rPr>
+          <w:lang w:val="en-US"/>
+        </w:rPr>
+      </w:pPr>
+      <w:r>
+        <w:rPr>
+          <w:lang w:val="en-US"/>
+        </w:rPr>
+        <w:t>Coin Prefab</w:t>
+      </w:r>
+    </w:p>
+    <w:p>
+      <w:pPr>
+        <w:pStyle w:val="ListParagraph"/>
+        <w:numPr>
+          <w:ilvl w:val="1"/>
+          <w:numId w:val="6"/>
+        </w:numPr>
+        <w:rPr>
+          <w:lang w:val="en-US"/>
+        </w:rPr>
+      </w:pPr>
+      <w:r>
+        <w:rPr>
+          <w:lang w:val="en-US"/>
+        </w:rPr>
+        <w:t>Drag "Coin" from the workshop scene into a folder called Prefabs.</w:t>
+      </w:r>
+    </w:p>
+    <w:p>
+      <w:pPr>
+        <w:pStyle w:val="ListParagraph"/>
+        <w:numPr>
+          <w:ilvl w:val="1"/>
+          <w:numId w:val="6"/>
+        </w:numPr>
+        <w:rPr>
+          <w:lang w:val="en-US"/>
+        </w:rPr>
+      </w:pPr>
+      <w:r>
+        <w:rPr>
+          <w:lang w:val="en-US"/>
+        </w:rPr>
+        <w:t xml:space="preserve">Rename file </w:t>
+      </w:r>
+      <w:proofErr w:type="spellStart"/>
+      <w:r>
+        <w:rPr>
+          <w:lang w:val="en-US"/>
+        </w:rPr>
+        <w:t>CoinPrefab.</w:t>
+      </w:r>
+      <w:proofErr w:type="spellEnd"/>
+    </w:p>
+    <w:p>
+      <w:pPr>
+        <w:pStyle w:val="ListParagraph"/>
+        <w:numPr>
+          <w:ilvl w:val="0"/>
+          <w:numId w:val="6"/>
+        </w:numPr>
+        <w:rPr>
+          <w:lang w:val="en-US"/>
+        </w:rPr>
+      </w:pPr>
+      <w:r>
+        <w:rPr>
+          <w:lang w:val="en-US"/>
+        </w:rPr>
+        <w:t>Saw Prefab</w:t>
+      </w:r>
+    </w:p>
+    <w:p>
+      <w:pPr>
+        <w:pStyle w:val="ListParagraph"/>
+        <w:numPr>
+          <w:ilvl w:val="1"/>
+          <w:numId w:val="6"/>
+        </w:numPr>
+        <w:rPr>
+          <w:lang w:val="en-US"/>
+        </w:rPr>
+      </w:pPr>
+      <w:r>
+        <w:rPr>
+          <w:lang w:val="en-US"/>
+        </w:rPr>
+        <w:t>Drag "Saw" from the workshop scene into a folder called Saw.</w:t>
+      </w:r>
+    </w:p>
+    <w:p>
+      <w:pPr>
+        <w:pStyle w:val="ListParagraph"/>
+        <w:numPr>
+          <w:ilvl w:val="1"/>
+          <w:numId w:val="6"/>
+        </w:numPr>
+        <w:rPr>
+          <w:lang w:val="en-US"/>
+        </w:rPr>
+      </w:pPr>
+      <w:r>
+        <w:rPr>
+          <w:lang w:val="en-US"/>
+        </w:rPr>
+        <w:t xml:space="preserve">Rename file </w:t>
+      </w:r>
+      <w:proofErr w:type="spellStart"/>
+      <w:r>
+        <w:rPr>
+          <w:lang w:val="en-US"/>
+        </w:rPr>
+        <w:t>SawPrefab</w:t>
+      </w:r>
+      <w:proofErr w:type="spellEnd"/>
+      <w:r>
+        <w:rPr>
+          <w:lang w:val="en-US"/>
+        </w:rPr>
+        <w:t>.</w:t>
+      </w:r>
+    </w:p>
+    <w:p>
+      <w:pPr>
+        <w:pStyle w:val="ListParagraph"/>
+        <w:numPr>
+          <w:ilvl w:val="0"/>
+          <w:numId w:val="6"/>
+        </w:numPr>
+        <w:rPr>
+          <w:lang w:val="en-US"/>
+        </w:rPr>
+      </w:pPr>
+      <w:proofErr w:type="spellStart"/>
+      <w:r>
+        <w:rPr>
+          <w:lang w:val="en-US"/>
+        </w:rPr>
+        <w:t>PlatformPrefab</w:t>
+      </w:r>
+      <w:proofErr w:type="spellEnd"/>
+    </w:p>
+    <w:p>
+      <w:pPr>
+        <w:pStyle w:val="ListParagraph"/>
+        <w:numPr>
+          <w:ilvl w:val="1"/>
+          <w:numId w:val="6"/>
+        </w:numPr>
+        <w:rPr>
+          <w:lang w:val="en-US"/>
+        </w:rPr>
+      </w:pPr>
+      <w:r>
+        <w:rPr>
+          <w:lang w:val="en-US"/>
+        </w:rPr>
+        <w:t xml:space="preserve">Drag </w:t>
+      </w:r>
+      <w:proofErr w:type="spellStart"/>
+      <w:r>
+        <w:rPr>
+          <w:lang w:val="en-US"/>
+        </w:rPr>
+        <w:t>GrassMid</w:t>
+      </w:r>
+      <w:proofErr w:type="spellEnd"/>
+      <w:r>
+        <w:rPr>
+          <w:lang w:val="en-US"/>
+        </w:rPr>
+        <w:t xml:space="preserve"> into the scene.</w:t>
+      </w:r>
+    </w:p>
+    <w:p>
+      <w:pPr>
+        <w:pStyle w:val="ListParagraph"/>
+        <w:numPr>
+          <w:ilvl w:val="1"/>
+          <w:numId w:val="6"/>
+        </w:numPr>
+        <w:rPr>
+          <w:lang w:val="en-US"/>
+        </w:rPr>
+      </w:pPr>
+      <w:r>
+        <w:rPr>
+          <w:lang w:val="en-US"/>
+        </w:rPr>
+        <w:lastRenderedPageBreak/>
+        <w:t>Add a BoxCollider2D.</w:t>
+      </w:r>
+    </w:p>
+    <w:p>
+      <w:pPr>
+        <w:pStyle w:val="ListParagraph"/>
+        <w:numPr>
+          <w:ilvl w:val="1"/>
+          <w:numId w:val="6"/>
+        </w:numPr>
+        <w:rPr>
+          <w:lang w:val="en-US"/>
+        </w:rPr>
+      </w:pPr>
+      <w:r>
+        <w:rPr>
+          <w:lang w:val="en-US"/>
+        </w:rPr>
+        <w:t xml:space="preserve">Platform </w:t>
+      </w:r>
+      <w:proofErr w:type="spellStart"/>
+      <w:r>
+        <w:rPr>
+          <w:lang w:val="en-US"/>
+        </w:rPr>
+        <w:t>Behaviour</w:t>
+      </w:r>
+      <w:proofErr w:type="spellEnd"/>
+      <w:r>
+        <w:rPr>
+          <w:lang w:val="en-US"/>
+        </w:rPr>
+        <w:t>.</w:t>
+      </w:r>
+    </w:p>
+    <w:p>
+      <w:pPr>
+        <w:pStyle w:val="Heading2"/>
+        <w:rPr>
+          <w:lang w:val="en-US"/>
+        </w:rPr>
+      </w:pPr>
+      <w:bookmarkStart w:id="31" w:name="_Toc79169831"/>
+      <w:r>
+        <w:rPr>
+          <w:lang w:val="en-US"/>
+        </w:rPr>
+        <w:t>Additional Scripts</w:t>
+      </w:r>
+      <w:bookmarkEnd w:id="31"/>
+    </w:p>
+    <w:p>
+      <w:pPr>
+        <w:rPr>
+          <w:lang w:val="en-US"/>
+        </w:rPr>
+      </w:pPr>
+      <w:r>
+        <w:rPr>
+          <w:lang w:val="en-US"/>
+        </w:rPr>
+        <w:t>The following lists the additional scripts added with a brief description of their purpose. View the individual files for expanded detail.</w:t>
+      </w:r>
+    </w:p>
+    <w:p>
+      <w:pPr>
+        <w:pStyle w:val="ListParagraph"/>
+        <w:numPr>
+          <w:ilvl w:val="0"/>
+          <w:numId w:val="6"/>
+        </w:numPr>
+        <w:rPr>
+          <w:lang w:val="en-US"/>
+        </w:rPr>
+      </w:pPr>
+      <w:proofErr w:type="spellStart"/>
+      <w:r>
+        <w:rPr>
+          <w:lang w:val="en-US"/>
+        </w:rPr>
+        <w:t>CameraBehaviour.cs</w:t>
+      </w:r>
+      <w:proofErr w:type="spellEnd"/>
+      <w:r>
+        <w:rPr>
+          <w:lang w:val="en-US"/>
+        </w:rPr>
+        <w:t>: An unused script that can be used to restrict camera movement within a set of bounds.</w:t>
+      </w:r>
+    </w:p>
+    <w:p>
+      <w:pPr>
+        <w:pStyle w:val="ListParagraph"/>
+        <w:numPr>
+          <w:ilvl w:val="0"/>
+          <w:numId w:val="6"/>
+        </w:numPr>
+        <w:rPr>
+          <w:lang w:val="en-US"/>
+        </w:rPr>
+      </w:pPr>
+      <w:proofErr w:type="spellStart"/>
+      <w:r>
+        <w:rPr>
+          <w:lang w:val="en-US"/>
+        </w:rPr>
+        <w:t>FollowCameraBehaviour.cs</w:t>
+      </w:r>
+      <w:proofErr w:type="spellEnd"/>
+      <w:r>
+        <w:rPr>
+          <w:lang w:val="en-US"/>
+        </w:rPr>
+        <w:t>: Follows the player with the camera.</w:t>
+      </w:r>
+    </w:p>
+    <w:p>
+      <w:pPr>
+        <w:pStyle w:val="ListParagraph"/>
+        <w:numPr>
+          <w:ilvl w:val="0"/>
+          <w:numId w:val="6"/>
+        </w:numPr>
+        <w:rPr>
+          <w:lang w:val="en-US"/>
+        </w:rPr>
+      </w:pPr>
+      <w:proofErr w:type="spellStart"/>
+      <w:r>
+        <w:rPr>
+          <w:lang w:val="en-US"/>
+        </w:rPr>
+        <w:t>InfiniteBackgroundBehaviour.cs</w:t>
+      </w:r>
+      <w:proofErr w:type="spellEnd"/>
+      <w:r>
+        <w:rPr>
+          <w:lang w:val="en-US"/>
+        </w:rPr>
+        <w:t xml:space="preserve">: Tracks a pair of background objects and moves them horizontally to keep the player always seeing a background object at that Y coordinate region. The background does NOT move up, the background </w:t>
+      </w:r>
+      <w:proofErr w:type="spellStart"/>
+      <w:r>
+        <w:rPr>
+          <w:lang w:val="en-US"/>
+        </w:rPr>
+        <w:t>colour</w:t>
+      </w:r>
+      <w:proofErr w:type="spellEnd"/>
+      <w:r>
+        <w:rPr>
+          <w:lang w:val="en-US"/>
+        </w:rPr>
+        <w:t xml:space="preserve"> of the camera is set to match the sky </w:t>
+      </w:r>
+      <w:proofErr w:type="spellStart"/>
+      <w:r>
+        <w:rPr>
+          <w:lang w:val="en-US"/>
+        </w:rPr>
+        <w:t>colour</w:t>
+      </w:r>
+      <w:proofErr w:type="spellEnd"/>
+      <w:r>
+        <w:rPr>
+          <w:lang w:val="en-US"/>
+        </w:rPr>
+        <w:t xml:space="preserve"> to account for this.</w:t>
+      </w:r>
+    </w:p>
+    <w:p>
+      <w:pPr>
+        <w:pStyle w:val="ListParagraph"/>
+        <w:numPr>
+          <w:ilvl w:val="0"/>
+          <w:numId w:val="6"/>
+        </w:numPr>
+        <w:rPr>
+          <w:lang w:val="en-US"/>
+        </w:rPr>
+      </w:pPr>
+      <w:proofErr w:type="spellStart"/>
+      <w:r>
+        <w:rPr>
+          <w:lang w:val="en-US"/>
+        </w:rPr>
+        <w:t>PlatformBehaviour.cs</w:t>
+      </w:r>
+      <w:proofErr w:type="spellEnd"/>
+      <w:r>
+        <w:rPr>
+          <w:lang w:val="en-US"/>
+        </w:rPr>
+        <w:t>: Allows easy application of state data for generated objects in the procedural system. This is attached to all the tiles that are spawned.</w:t>
+      </w:r>
+    </w:p>
+    <w:p>
+      <w:pPr>
+        <w:pStyle w:val="ListParagraph"/>
+        <w:numPr>
+          <w:ilvl w:val="0"/>
+          <w:numId w:val="6"/>
+        </w:numPr>
+        <w:rPr>
+          <w:lang w:val="en-US"/>
+        </w:rPr>
+      </w:pPr>
+      <w:proofErr w:type="spellStart"/>
+      <w:r>
+        <w:rPr>
+          <w:lang w:val="en-US"/>
+        </w:rPr>
+        <w:t>PlatformGenerator.cs</w:t>
+      </w:r>
+      <w:proofErr w:type="spellEnd"/>
+      <w:r>
+        <w:rPr>
+          <w:lang w:val="en-US"/>
+        </w:rPr>
+        <w:t xml:space="preserve">: Generates and manages a collection of Rooms that the </w:t>
+      </w:r>
+      <w:proofErr w:type="spellStart"/>
+      <w:r>
+        <w:rPr>
+          <w:lang w:val="en-US"/>
+        </w:rPr>
+        <w:t>PlatformManager</w:t>
+      </w:r>
+      <w:proofErr w:type="spellEnd"/>
+      <w:r>
+        <w:rPr>
+          <w:lang w:val="en-US"/>
+        </w:rPr>
+        <w:t xml:space="preserve"> can take and add to the scene.</w:t>
+      </w:r>
+    </w:p>
+    <w:p>
+      <w:pPr>
+        <w:pStyle w:val="ListParagraph"/>
+        <w:numPr>
+          <w:ilvl w:val="0"/>
+          <w:numId w:val="6"/>
+        </w:numPr>
+        <w:rPr>
+          <w:lang w:val="en-US"/>
+        </w:rPr>
+      </w:pPr>
+      <w:proofErr w:type="spellStart"/>
+      <w:r>
+        <w:rPr>
+          <w:lang w:val="en-US"/>
+        </w:rPr>
+        <w:t>PlatformManager.cs</w:t>
+      </w:r>
+      <w:proofErr w:type="spellEnd"/>
+      <w:r>
+        <w:rPr>
+          <w:lang w:val="en-US"/>
+        </w:rPr>
+        <w:t xml:space="preserve">: Uses the </w:t>
+      </w:r>
+      <w:proofErr w:type="spellStart"/>
+      <w:r>
+        <w:rPr>
+          <w:lang w:val="en-US"/>
+        </w:rPr>
+        <w:t>PlatformGenerator</w:t>
+      </w:r>
+      <w:proofErr w:type="spellEnd"/>
+      <w:r>
+        <w:rPr>
+          <w:lang w:val="en-US"/>
+        </w:rPr>
+        <w:t xml:space="preserve"> to spawn all the procedural objects.</w:t>
+      </w:r>
+    </w:p>
+    <w:p>
+      <w:pPr>
+        <w:pStyle w:val="ListParagraph"/>
+        <w:numPr>
+          <w:ilvl w:val="0"/>
+          <w:numId w:val="6"/>
+        </w:numPr>
+        <w:rPr>
+          <w:lang w:val="en-US"/>
+        </w:rPr>
+      </w:pPr>
+      <w:r>
+        <w:rPr>
+          <w:lang w:val="en-US"/>
+        </w:rPr>
+        <w:t>Singleton: Used for referencing of objects directly.</w:t>
+      </w:r>
+    </w:p>
+    <w:p>
+      <w:pPr>
+        <w:pStyle w:val="Heading2"/>
+        <w:rPr>
+          <w:lang w:val="en-US"/>
+        </w:rPr>
+      </w:pPr>
+      <w:bookmarkStart w:id="32" w:name="_Toc79169832"/>
+      <w:r>
+        <w:rPr>
+          <w:lang w:val="en-US"/>
+        </w:rPr>
+        <w:t>Scene Objects</w:t>
+      </w:r>
+      <w:bookmarkEnd w:id="32"/>
+    </w:p>
+    <w:p>
+      <w:pPr>
+        <w:rPr>
+          <w:lang w:val="en-US"/>
+        </w:rPr>
+      </w:pPr>
+      <w:r>
+        <w:rPr>
+          <w:lang w:val="en-US"/>
+        </w:rPr>
+        <w:t>The following describes configuration of the scene objects.</w:t>
+      </w:r>
+    </w:p>
+    <w:p>
+      <w:pPr>
+        <w:pStyle w:val="ListParagraph"/>
+        <w:numPr>
+          <w:ilvl w:val="0"/>
+          <w:numId w:val="7"/>
+        </w:numPr>
+        <w:rPr>
+          <w:lang w:val="en-US"/>
+        </w:rPr>
+      </w:pPr>
+      <w:r>
+        <w:rPr>
+          <w:lang w:val="en-US"/>
+        </w:rPr>
+        <w:t>Main Camera</w:t>
+      </w:r>
+    </w:p>
+    <w:p>
+      <w:pPr>
+        <w:pStyle w:val="ListParagraph"/>
+        <w:numPr>
+          <w:ilvl w:val="1"/>
+          <w:numId w:val="7"/>
+        </w:numPr>
+        <w:rPr>
+          <w:lang w:val="en-US"/>
+        </w:rPr>
+      </w:pPr>
+      <w:r>
+        <w:rPr>
+          <w:lang w:val="en-US"/>
+        </w:rPr>
+        <w:t>Transform: 8.5, 12.3, -10</w:t>
+      </w:r>
+    </w:p>
+    <w:p>
+      <w:pPr>
+        <w:pStyle w:val="ListParagraph"/>
+        <w:numPr>
+          <w:ilvl w:val="1"/>
+          <w:numId w:val="7"/>
+        </w:numPr>
+        <w:rPr>
+          <w:lang w:val="en-US"/>
+        </w:rPr>
+      </w:pPr>
+      <w:r>
+        <w:rPr>
+          <w:lang w:val="en-US"/>
+        </w:rPr>
+        <w:t xml:space="preserve">Camera-&gt;Background: 137, 251, 250 (Select </w:t>
+      </w:r>
+      <w:proofErr w:type="spellStart"/>
+      <w:r>
+        <w:rPr>
+          <w:lang w:val="en-US"/>
+        </w:rPr>
+        <w:t>colour</w:t>
+      </w:r>
+      <w:proofErr w:type="spellEnd"/>
+      <w:r>
+        <w:rPr>
+          <w:lang w:val="en-US"/>
+        </w:rPr>
+        <w:t xml:space="preserve"> picker and click on background lightest blue).</w:t>
+      </w:r>
+    </w:p>
+    <w:p>
+      <w:pPr>
+        <w:pStyle w:val="ListParagraph"/>
+        <w:numPr>
+          <w:ilvl w:val="1"/>
+          <w:numId w:val="7"/>
+        </w:numPr>
+        <w:rPr>
+          <w:lang w:val="en-US"/>
+        </w:rPr>
+      </w:pPr>
+      <w:r>
+        <w:rPr>
+          <w:lang w:val="en-US"/>
+        </w:rPr>
+        <w:t xml:space="preserve">Add component Follow Camera </w:t>
+      </w:r>
+      <w:proofErr w:type="spellStart"/>
+      <w:r>
+        <w:rPr>
+          <w:lang w:val="en-US"/>
+        </w:rPr>
+        <w:t>Behaviour</w:t>
+      </w:r>
+      <w:proofErr w:type="spellEnd"/>
+    </w:p>
+    <w:p>
+      <w:pPr>
+        <w:pStyle w:val="ListParagraph"/>
+        <w:numPr>
+          <w:ilvl w:val="2"/>
+          <w:numId w:val="7"/>
+        </w:numPr>
+        <w:rPr>
+          <w:lang w:val="en-US"/>
+        </w:rPr>
+      </w:pPr>
+      <w:r>
+        <w:rPr>
+          <w:lang w:val="en-US"/>
+        </w:rPr>
+        <w:t>Drag Main Camera into Main Camera</w:t>
+      </w:r>
+    </w:p>
+    <w:p>
+      <w:pPr>
+        <w:pStyle w:val="ListParagraph"/>
+        <w:numPr>
+          <w:ilvl w:val="2"/>
+          <w:numId w:val="7"/>
+        </w:numPr>
+        <w:rPr>
+          <w:lang w:val="en-US"/>
+        </w:rPr>
+      </w:pPr>
+      <w:r>
+        <w:rPr>
+          <w:lang w:val="en-US"/>
+        </w:rPr>
+        <w:t>Drag Player into Player Transform</w:t>
+      </w:r>
+    </w:p>
+    <w:p>
+      <w:pPr>
+        <w:pStyle w:val="ListParagraph"/>
+        <w:numPr>
+          <w:ilvl w:val="0"/>
+          <w:numId w:val="7"/>
+        </w:numPr>
+        <w:rPr>
+          <w:lang w:val="en-US"/>
+        </w:rPr>
+      </w:pPr>
+      <w:r>
+        <w:rPr>
+          <w:lang w:val="en-US"/>
+        </w:rPr>
+        <w:t>Create Empty Object Background Manager</w:t>
+      </w:r>
+    </w:p>
+    <w:p>
+      <w:pPr>
+        <w:pStyle w:val="ListParagraph"/>
+        <w:numPr>
+          <w:ilvl w:val="1"/>
+          <w:numId w:val="7"/>
+        </w:numPr>
+        <w:rPr>
+          <w:lang w:val="en-US"/>
+        </w:rPr>
+      </w:pPr>
+      <w:r>
+        <w:rPr>
+          <w:lang w:val="en-US"/>
+        </w:rPr>
+        <w:t>Transform: 0, 10, -1.5</w:t>
+      </w:r>
+    </w:p>
+    <w:p>
+      <w:pPr>
+        <w:pStyle w:val="ListParagraph"/>
+        <w:numPr>
+          <w:ilvl w:val="1"/>
+          <w:numId w:val="7"/>
+        </w:numPr>
+        <w:rPr>
+          <w:lang w:val="en-US"/>
+        </w:rPr>
+      </w:pPr>
+      <w:r>
+        <w:rPr>
+          <w:lang w:val="en-US"/>
+        </w:rPr>
+        <w:t xml:space="preserve">Add component Infinite Background </w:t>
+      </w:r>
+      <w:proofErr w:type="spellStart"/>
+      <w:r>
+        <w:rPr>
+          <w:lang w:val="en-US"/>
+        </w:rPr>
+        <w:t>Behaviour</w:t>
+      </w:r>
+      <w:proofErr w:type="spellEnd"/>
+    </w:p>
+    <w:p>
+      <w:pPr>
+        <w:pStyle w:val="ListParagraph"/>
+        <w:numPr>
+          <w:ilvl w:val="2"/>
+          <w:numId w:val="7"/>
+        </w:numPr>
+        <w:rPr>
+          <w:lang w:val="en-US"/>
+        </w:rPr>
+      </w:pPr>
+      <w:r>
+        <w:rPr>
+          <w:lang w:val="en-US"/>
+        </w:rPr>
+        <w:t>Once created Drag Background 1 and Background 2 into corresponding variables on this.</w:t>
+      </w:r>
+    </w:p>
+    <w:p>
+      <w:pPr>
+        <w:pStyle w:val="ListParagraph"/>
+        <w:numPr>
+          <w:ilvl w:val="2"/>
+          <w:numId w:val="7"/>
+        </w:numPr>
+        <w:rPr>
+          <w:lang w:val="en-US"/>
+        </w:rPr>
+      </w:pPr>
+      <w:r>
+        <w:rPr>
+          <w:lang w:val="en-US"/>
+        </w:rPr>
+        <w:t>Drag Main Camera into Cam.</w:t>
+      </w:r>
+    </w:p>
+    <w:p>
+      <w:pPr>
+        <w:pStyle w:val="ListParagraph"/>
+        <w:numPr>
+          <w:ilvl w:val="1"/>
+          <w:numId w:val="7"/>
+        </w:numPr>
+        <w:rPr>
+          <w:lang w:val="en-US"/>
+        </w:rPr>
+      </w:pPr>
+      <w:r>
+        <w:rPr>
+          <w:lang w:val="en-US"/>
+        </w:rPr>
+        <w:t xml:space="preserve">Drag in Background into </w:t>
+      </w:r>
+      <w:proofErr w:type="spellStart"/>
+      <w:r>
+        <w:rPr>
+          <w:lang w:val="en-US"/>
+        </w:rPr>
+        <w:t>BackgroundManager</w:t>
+      </w:r>
+      <w:proofErr w:type="spellEnd"/>
+      <w:r>
+        <w:rPr>
+          <w:lang w:val="en-US"/>
+        </w:rPr>
+        <w:t>.</w:t>
+      </w:r>
+    </w:p>
+    <w:p>
+      <w:pPr>
+        <w:pStyle w:val="ListParagraph"/>
+        <w:numPr>
+          <w:ilvl w:val="2"/>
+          <w:numId w:val="7"/>
+        </w:numPr>
+        <w:rPr>
+          <w:lang w:val="en-US"/>
+        </w:rPr>
+      </w:pPr>
+      <w:r>
+        <w:rPr>
+          <w:lang w:val="en-US"/>
+        </w:rPr>
+        <w:t>Set Transform: 0, 0, 1.5</w:t>
+      </w:r>
+    </w:p>
+    <w:p>
+      <w:pPr>
+        <w:pStyle w:val="ListParagraph"/>
+        <w:numPr>
+          <w:ilvl w:val="2"/>
+          <w:numId w:val="7"/>
+        </w:numPr>
+        <w:rPr>
+          <w:lang w:val="en-US"/>
+        </w:rPr>
+      </w:pPr>
+      <w:r>
+        <w:rPr>
+          <w:lang w:val="en-US"/>
+        </w:rPr>
+        <w:t>Scale 2, 2, 2</w:t>
+      </w:r>
+    </w:p>
+    <w:p>
+      <w:pPr>
+        <w:pStyle w:val="ListParagraph"/>
+        <w:numPr>
+          <w:ilvl w:val="2"/>
+          <w:numId w:val="7"/>
+        </w:numPr>
+        <w:rPr>
+          <w:lang w:val="en-US"/>
+        </w:rPr>
+      </w:pPr>
+      <w:r>
+        <w:rPr>
+          <w:lang w:val="en-US"/>
+        </w:rPr>
+        <w:t>Rename Background 1</w:t>
+      </w:r>
+    </w:p>
+    <w:p>
+      <w:pPr>
+        <w:pStyle w:val="ListParagraph"/>
+        <w:numPr>
+          <w:ilvl w:val="1"/>
+          <w:numId w:val="7"/>
+        </w:numPr>
+        <w:rPr>
+          <w:lang w:val="en-US"/>
+        </w:rPr>
+      </w:pPr>
+      <w:r>
+        <w:rPr>
+          <w:lang w:val="en-US"/>
+        </w:rPr>
+        <w:lastRenderedPageBreak/>
+        <w:t>Duplicate Background 1</w:t>
+      </w:r>
+    </w:p>
+    <w:p>
+      <w:pPr>
+        <w:pStyle w:val="ListParagraph"/>
+        <w:numPr>
+          <w:ilvl w:val="2"/>
+          <w:numId w:val="7"/>
+        </w:numPr>
+        <w:rPr>
+          <w:lang w:val="en-US"/>
+        </w:rPr>
+      </w:pPr>
+      <w:r>
+        <w:rPr>
+          <w:lang w:val="en-US"/>
+        </w:rPr>
+        <w:t>Rename Background 2</w:t>
+      </w:r>
+    </w:p>
+    <w:p>
+      <w:pPr>
+        <w:pStyle w:val="ListParagraph"/>
+        <w:numPr>
+          <w:ilvl w:val="2"/>
+          <w:numId w:val="7"/>
+        </w:numPr>
+        <w:rPr>
+          <w:lang w:val="en-US"/>
+        </w:rPr>
+      </w:pPr>
+      <w:r>
+        <w:rPr>
+          <w:lang w:val="en-US"/>
+        </w:rPr>
+        <w:t>Set Transform 38, 0, 1.5</w:t>
+      </w:r>
+    </w:p>
+    <w:p>
+      <w:pPr>
+        <w:pStyle w:val="ListParagraph"/>
+        <w:numPr>
+          <w:ilvl w:val="0"/>
+          <w:numId w:val="7"/>
+        </w:numPr>
+        <w:rPr>
+          <w:lang w:val="en-US"/>
+        </w:rPr>
+      </w:pPr>
+      <w:r>
+        <w:rPr>
+          <w:lang w:val="en-US"/>
+        </w:rPr>
+        <w:t>Player</w:t>
+      </w:r>
+    </w:p>
+    <w:p>
+      <w:pPr>
+        <w:pStyle w:val="ListParagraph"/>
+        <w:numPr>
+          <w:ilvl w:val="1"/>
+          <w:numId w:val="7"/>
+        </w:numPr>
+        <w:rPr>
+          <w:lang w:val="en-US"/>
+        </w:rPr>
+      </w:pPr>
+      <w:r>
+        <w:rPr>
+          <w:lang w:val="en-US"/>
+        </w:rPr>
+        <w:t>Disable Player</w:t>
+      </w:r>
+    </w:p>
+    <w:p>
+      <w:pPr>
+        <w:pStyle w:val="ListParagraph"/>
+        <w:numPr>
+          <w:ilvl w:val="0"/>
+          <w:numId w:val="7"/>
+        </w:numPr>
+        <w:rPr>
+          <w:lang w:val="en-US"/>
+        </w:rPr>
+      </w:pPr>
+      <w:r>
+        <w:rPr>
+          <w:lang w:val="en-US"/>
+        </w:rPr>
+        <w:t xml:space="preserve">Create Empty Object </w:t>
+      </w:r>
+      <w:proofErr w:type="spellStart"/>
+      <w:r>
+        <w:rPr>
+          <w:lang w:val="en-US"/>
+        </w:rPr>
+        <w:t>PlatformSeeder</w:t>
+      </w:r>
+      <w:proofErr w:type="spellEnd"/>
+    </w:p>
+    <w:p>
+      <w:pPr>
+        <w:pStyle w:val="ListParagraph"/>
+        <w:numPr>
+          <w:ilvl w:val="1"/>
+          <w:numId w:val="7"/>
+        </w:numPr>
+        <w:rPr>
+          <w:lang w:val="en-US"/>
+        </w:rPr>
+      </w:pPr>
+      <w:r>
+        <w:rPr>
+          <w:lang w:val="en-US"/>
+        </w:rPr>
+        <w:t>Transform: 0,0,0</w:t>
+      </w:r>
+    </w:p>
+    <w:p>
+      <w:pPr>
+        <w:pStyle w:val="ListParagraph"/>
+        <w:numPr>
+          <w:ilvl w:val="1"/>
+          <w:numId w:val="7"/>
+        </w:numPr>
+        <w:rPr>
+          <w:lang w:val="en-US"/>
+        </w:rPr>
+      </w:pPr>
+      <w:r>
+        <w:rPr>
+          <w:lang w:val="en-US"/>
+        </w:rPr>
+        <w:t>Create three Empty child objects called:</w:t>
+      </w:r>
+    </w:p>
+    <w:p>
+      <w:pPr>
+        <w:pStyle w:val="ListParagraph"/>
+        <w:numPr>
+          <w:ilvl w:val="2"/>
+          <w:numId w:val="7"/>
+        </w:numPr>
+        <w:rPr>
+          <w:lang w:val="en-US"/>
+        </w:rPr>
+      </w:pPr>
+      <w:r>
+        <w:rPr>
+          <w:lang w:val="en-US"/>
+        </w:rPr>
+        <w:t>Platforms</w:t>
+      </w:r>
+    </w:p>
+    <w:p>
+      <w:pPr>
+        <w:pStyle w:val="ListParagraph"/>
+        <w:numPr>
+          <w:ilvl w:val="2"/>
+          <w:numId w:val="7"/>
+        </w:numPr>
+        <w:rPr>
+          <w:lang w:val="en-US"/>
+        </w:rPr>
+      </w:pPr>
+      <w:r>
+        <w:rPr>
+          <w:lang w:val="en-US"/>
+        </w:rPr>
+        <w:t>Objects</w:t>
+      </w:r>
+    </w:p>
+    <w:p>
+      <w:pPr>
+        <w:pStyle w:val="ListParagraph"/>
+        <w:numPr>
+          <w:ilvl w:val="2"/>
+          <w:numId w:val="7"/>
+        </w:numPr>
+        <w:rPr>
+          <w:lang w:val="en-US"/>
+        </w:rPr>
+      </w:pPr>
+      <w:r>
+        <w:rPr>
+          <w:lang w:val="en-US"/>
+        </w:rPr>
+        <w:t>Enemies</w:t>
+      </w:r>
+    </w:p>
+    <w:p>
+      <w:pPr>
+        <w:pStyle w:val="ListParagraph"/>
+        <w:numPr>
+          <w:ilvl w:val="1"/>
+          <w:numId w:val="7"/>
+        </w:numPr>
+        <w:rPr>
+          <w:lang w:val="en-US"/>
+        </w:rPr>
+      </w:pPr>
+      <w:r>
+        <w:rPr>
+          <w:lang w:val="en-US"/>
+        </w:rPr>
+        <w:t>Add component Platform Manager</w:t>
+      </w:r>
+    </w:p>
+    <w:p>
+      <w:pPr>
+        <w:pStyle w:val="ListParagraph"/>
+        <w:numPr>
+          <w:ilvl w:val="2"/>
+          <w:numId w:val="7"/>
+        </w:numPr>
+        <w:rPr>
+          <w:lang w:val="en-US"/>
+        </w:rPr>
+      </w:pPr>
+      <w:r>
+        <w:rPr>
+          <w:lang w:val="en-US"/>
+        </w:rPr>
+        <w:t>Set Platform Textures to size 3.</w:t>
+      </w:r>
+    </w:p>
+    <w:p>
+      <w:pPr>
+        <w:pStyle w:val="ListParagraph"/>
+        <w:numPr>
+          <w:ilvl w:val="2"/>
+          <w:numId w:val="7"/>
+        </w:numPr>
+        <w:rPr>
+          <w:lang w:val="en-US"/>
+        </w:rPr>
+      </w:pPr>
+      <w:r>
+        <w:rPr>
+          <w:lang w:val="en-US"/>
+        </w:rPr>
+        <w:t xml:space="preserve">Drag </w:t>
+      </w:r>
+      <w:proofErr w:type="spellStart"/>
+      <w:r>
+        <w:rPr>
+          <w:lang w:val="en-US"/>
+        </w:rPr>
+        <w:t>GrassMid</w:t>
+      </w:r>
+      <w:proofErr w:type="spellEnd"/>
+      <w:r>
+        <w:rPr>
+          <w:lang w:val="en-US"/>
+        </w:rPr>
+        <w:t xml:space="preserve"> into Element 1</w:t>
+      </w:r>
+    </w:p>
+    <w:p>
+      <w:pPr>
+        <w:pStyle w:val="ListParagraph"/>
+        <w:numPr>
+          <w:ilvl w:val="2"/>
+          <w:numId w:val="7"/>
+        </w:numPr>
+        <w:rPr>
+          <w:lang w:val="en-US"/>
+        </w:rPr>
+      </w:pPr>
+      <w:r>
+        <w:rPr>
+          <w:lang w:val="en-US"/>
+        </w:rPr>
+        <w:t>Drag Dirt into Element 2</w:t>
+      </w:r>
+    </w:p>
+    <w:p>
+      <w:pPr>
+        <w:pStyle w:val="ListParagraph"/>
+        <w:numPr>
+          <w:ilvl w:val="2"/>
+          <w:numId w:val="7"/>
+        </w:numPr>
+        <w:rPr>
+          <w:lang w:val="en-US"/>
+        </w:rPr>
+      </w:pPr>
+      <w:r>
+        <w:rPr>
+          <w:lang w:val="en-US"/>
+        </w:rPr>
+        <w:t xml:space="preserve">Drag </w:t>
+      </w:r>
+      <w:proofErr w:type="spellStart"/>
+      <w:r>
+        <w:rPr>
+          <w:lang w:val="en-US"/>
+        </w:rPr>
+        <w:t>PlatformPrefab</w:t>
+      </w:r>
+      <w:proofErr w:type="spellEnd"/>
+      <w:r>
+        <w:rPr>
+          <w:lang w:val="en-US"/>
+        </w:rPr>
+        <w:t xml:space="preserve"> into Platform Prefab</w:t>
+      </w:r>
+    </w:p>
+    <w:p>
+      <w:pPr>
+        <w:pStyle w:val="ListParagraph"/>
+        <w:numPr>
+          <w:ilvl w:val="2"/>
+          <w:numId w:val="7"/>
+        </w:numPr>
+        <w:rPr>
+          <w:lang w:val="en-US"/>
+        </w:rPr>
+      </w:pPr>
+      <w:r>
+        <w:rPr>
+          <w:lang w:val="en-US"/>
+        </w:rPr>
+        <w:t>Set Width to 15</w:t>
+      </w:r>
+    </w:p>
+    <w:p>
+      <w:pPr>
+        <w:pStyle w:val="ListParagraph"/>
+        <w:numPr>
+          <w:ilvl w:val="2"/>
+          <w:numId w:val="7"/>
+        </w:numPr>
+        <w:rPr>
+          <w:lang w:val="en-US"/>
+        </w:rPr>
+      </w:pPr>
+      <w:r>
+        <w:rPr>
+          <w:lang w:val="en-US"/>
+        </w:rPr>
+        <w:t>Set Height to 20</w:t>
+      </w:r>
+    </w:p>
+    <w:p>
+      <w:pPr>
+        <w:pStyle w:val="ListParagraph"/>
+        <w:numPr>
+          <w:ilvl w:val="2"/>
+          <w:numId w:val="7"/>
+        </w:numPr>
+        <w:rPr>
+          <w:lang w:val="en-US"/>
+        </w:rPr>
+      </w:pPr>
+      <w:r>
+        <w:rPr>
+          <w:lang w:val="en-US"/>
+        </w:rPr>
+        <w:t>Set Tile Width to 2.56</w:t>
+      </w:r>
+    </w:p>
+    <w:p>
+      <w:pPr>
+        <w:pStyle w:val="ListParagraph"/>
+        <w:numPr>
+          <w:ilvl w:val="2"/>
+          <w:numId w:val="7"/>
+        </w:numPr>
+        <w:rPr>
+          <w:lang w:val="en-US"/>
+        </w:rPr>
+      </w:pPr>
+      <w:r>
+        <w:rPr>
+          <w:lang w:val="en-US"/>
+        </w:rPr>
+        <w:t>Set Tile Height to 2.56</w:t>
+      </w:r>
+    </w:p>
+    <w:p>
+      <w:pPr>
+        <w:pStyle w:val="ListParagraph"/>
+        <w:numPr>
+          <w:ilvl w:val="2"/>
+          <w:numId w:val="7"/>
+        </w:numPr>
+        <w:rPr>
+          <w:lang w:val="en-US"/>
+        </w:rPr>
+      </w:pPr>
+      <w:r>
+        <w:rPr>
+          <w:lang w:val="en-US"/>
+        </w:rPr>
+        <w:t>Set Player by dragging the Player into it.</w:t>
+      </w:r>
+    </w:p>
+    <w:p>
+      <w:pPr>
+        <w:pStyle w:val="ListParagraph"/>
+        <w:numPr>
+          <w:ilvl w:val="2"/>
+          <w:numId w:val="7"/>
+        </w:numPr>
+        <w:rPr>
+          <w:lang w:val="en-US"/>
+        </w:rPr>
+      </w:pPr>
+      <w:r>
+        <w:rPr>
+          <w:lang w:val="en-US"/>
+        </w:rPr>
+        <w:t xml:space="preserve">Drag the </w:t>
+      </w:r>
+      <w:proofErr w:type="spellStart"/>
+      <w:r>
+        <w:rPr>
+          <w:lang w:val="en-US"/>
+        </w:rPr>
+        <w:t>CoinPrefab</w:t>
+      </w:r>
+      <w:proofErr w:type="spellEnd"/>
+      <w:r>
+        <w:rPr>
+          <w:lang w:val="en-US"/>
+        </w:rPr>
+        <w:t xml:space="preserve"> and </w:t>
+      </w:r>
+      <w:proofErr w:type="spellStart"/>
+      <w:r>
+        <w:rPr>
+          <w:lang w:val="en-US"/>
+        </w:rPr>
+        <w:t>SawPrefab</w:t>
+      </w:r>
+      <w:proofErr w:type="spellEnd"/>
+      <w:r>
+        <w:rPr>
+          <w:lang w:val="en-US"/>
+        </w:rPr>
+        <w:t xml:space="preserve"> into </w:t>
+      </w:r>
+      <w:proofErr w:type="spellStart"/>
+      <w:r>
+        <w:rPr>
+          <w:lang w:val="en-US"/>
+        </w:rPr>
+        <w:t>ObjectPrefabs</w:t>
+      </w:r>
+      <w:proofErr w:type="spellEnd"/>
+      <w:r>
+        <w:rPr>
+          <w:lang w:val="en-US"/>
+        </w:rPr>
+        <w:t xml:space="preserve"> (make sure that </w:t>
+      </w:r>
+      <w:proofErr w:type="spellStart"/>
+      <w:r>
+        <w:rPr>
+          <w:lang w:val="en-US"/>
+        </w:rPr>
+        <w:t>CoinPrefab</w:t>
+      </w:r>
+      <w:proofErr w:type="spellEnd"/>
+      <w:r>
+        <w:rPr>
+          <w:lang w:val="en-US"/>
+        </w:rPr>
+        <w:t xml:space="preserve"> is 0 and </w:t>
+      </w:r>
+      <w:proofErr w:type="spellStart"/>
+      <w:r>
+        <w:rPr>
+          <w:lang w:val="en-US"/>
+        </w:rPr>
+        <w:t>SawPrefab</w:t>
+      </w:r>
+      <w:proofErr w:type="spellEnd"/>
+      <w:r>
+        <w:rPr>
+          <w:lang w:val="en-US"/>
+        </w:rPr>
+        <w:t xml:space="preserve"> is 1).</w:t>
+      </w:r>
+    </w:p>
+    <w:p>
+      <w:pPr>
+        <w:pStyle w:val="ListParagraph"/>
+        <w:numPr>
+          <w:ilvl w:val="1"/>
+          <w:numId w:val="7"/>
+        </w:numPr>
+        <w:rPr>
+          <w:lang w:val="en-US"/>
+        </w:rPr>
+      </w:pPr>
+      <w:r>
+        <w:rPr>
+          <w:lang w:val="en-US"/>
+        </w:rPr>
+        <w:t>Add component Platform Generator</w:t>
+      </w:r>
+    </w:p>
+    <w:p>
+      <w:pPr>
+        <w:pStyle w:val="ListParagraph"/>
+        <w:numPr>
+          <w:ilvl w:val="2"/>
+          <w:numId w:val="7"/>
+        </w:numPr>
+        <w:rPr>
+          <w:lang w:val="en-US"/>
+        </w:rPr>
+      </w:pPr>
+      <w:r>
+        <w:rPr>
+          <w:lang w:val="en-US"/>
+        </w:rPr>
+        <w:t>Set Room Width to 12.</w:t>
+      </w:r>
+    </w:p>
+    <w:p>
+      <w:pPr>
+        <w:pStyle w:val="ListParagraph"/>
+        <w:numPr>
+          <w:ilvl w:val="2"/>
+          <w:numId w:val="7"/>
+        </w:numPr>
+        <w:rPr>
+          <w:lang w:val="en-US"/>
+        </w:rPr>
+      </w:pPr>
+      <w:r>
+        <w:rPr>
+          <w:lang w:val="en-US"/>
+        </w:rPr>
+        <w:t>Set Room Height to 8.</w:t>
+      </w:r>
+    </w:p>
+    <w:p>
+      <w:pPr>
+        <w:pStyle w:val="ListParagraph"/>
+        <w:numPr>
+          <w:ilvl w:val="2"/>
+          <w:numId w:val="7"/>
+        </w:numPr>
+        <w:rPr>
+          <w:lang w:val="en-US"/>
+        </w:rPr>
+      </w:pPr>
+      <w:r>
+        <w:rPr>
+          <w:lang w:val="en-US"/>
+        </w:rPr>
+        <w:t>Set Top Layer ID to 1.</w:t>
+      </w:r>
+    </w:p>
+    <w:p>
+      <w:pPr>
+        <w:pStyle w:val="ListParagraph"/>
+        <w:numPr>
+          <w:ilvl w:val="2"/>
+          <w:numId w:val="7"/>
+        </w:numPr>
+        <w:rPr>
+          <w:lang w:val="en-US"/>
+        </w:rPr>
+      </w:pPr>
+      <w:r>
+        <w:rPr>
+          <w:lang w:val="en-US"/>
+        </w:rPr>
+        <w:t>Set Lower Layer ID to 2.</w:t>
+      </w:r>
+    </w:p>
+    <w:p>
+      <w:pPr>
+        <w:pStyle w:val="ListParagraph"/>
+        <w:numPr>
+          <w:ilvl w:val="2"/>
+          <w:numId w:val="7"/>
+        </w:numPr>
+        <w:rPr>
+          <w:lang w:val="en-US"/>
+        </w:rPr>
+      </w:pPr>
+      <w:r>
+        <w:rPr>
+          <w:lang w:val="en-US"/>
+        </w:rPr>
+        <w:t>Set Min Room X to -1.</w:t>
+      </w:r>
+    </w:p>
+    <w:p>
+      <w:pPr>
+        <w:pStyle w:val="ListParagraph"/>
+        <w:numPr>
+          <w:ilvl w:val="2"/>
+          <w:numId w:val="7"/>
+        </w:numPr>
+        <w:rPr>
+          <w:lang w:val="en-US"/>
+        </w:rPr>
+      </w:pPr>
+      <w:r>
+        <w:rPr>
+          <w:lang w:val="en-US"/>
+        </w:rPr>
+        <w:t>Set Max Room X to 4.</w:t>
+      </w:r>
+    </w:p>
+    <w:p>
+      <w:pPr>
+        <w:pStyle w:val="ListParagraph"/>
+        <w:numPr>
+          <w:ilvl w:val="2"/>
+          <w:numId w:val="7"/>
+        </w:numPr>
+        <w:rPr>
+          <w:lang w:val="en-US"/>
+        </w:rPr>
+      </w:pPr>
+      <w:r>
+        <w:rPr>
+          <w:lang w:val="en-US"/>
+        </w:rPr>
+        <w:t>Set Min Room Y to 0.</w:t>
+      </w:r>
+    </w:p>
+    <w:p>
+      <w:pPr>
+        <w:pStyle w:val="ListParagraph"/>
+        <w:numPr>
+          <w:ilvl w:val="2"/>
+          <w:numId w:val="7"/>
+        </w:numPr>
+        <w:rPr>
+          <w:lang w:val="en-US"/>
+        </w:rPr>
+      </w:pPr>
+      <w:r>
+        <w:rPr>
+          <w:lang w:val="en-US"/>
+        </w:rPr>
+        <w:t>Set Max Room Y to 4.</w:t>
+      </w:r>
+    </w:p>
     <w:sectPr>
       <w:pgSz w:w="12240" w:h="15840"/>
       <w:pgMar w:top="1440" w:right="1440" w:bottom="1440" w:left="1440" w:header="708" w:footer="708" w:gutter="0"/>
@@ -15913,6 +18393,119 @@
     </w:lvl>
   </w:abstractNum>
   <w:abstractNum w:abstractNumId="2" w15:restartNumberingAfterBreak="0">
+    <w:nsid w:val="27A405CB"/>
+    <w:multiLevelType w:val="hybridMultilevel"/>
+    <w:tmpl w:val="D03E55B2"/>
+    <w:lvl w:ilvl="0" w:tplc="04090001">
+      <w:start w:val="1"/>
+      <w:numFmt w:val="bullet"/>
+      <w:lvlText w:val=""/>
+      <w:lvlJc w:val="left"/>
+      <w:pPr>
+        <w:ind w:left="720" w:hanging="360"/>
+      </w:pPr>
+      <w:rPr>
+        <w:rFonts w:ascii="Symbol" w:hAnsi="Symbol" w:hint="default"/>
+      </w:rPr>
+    </w:lvl>
+    <w:lvl w:ilvl="1" w:tplc="04090003">
+      <w:start w:val="1"/>
+      <w:numFmt w:val="bullet"/>
+      <w:lvlText w:val="o"/>
+      <w:lvlJc w:val="left"/>
+      <w:pPr>
+        <w:ind w:left="1440" w:hanging="360"/>
+      </w:pPr>
+      <w:rPr>
+        <w:rFonts w:ascii="Courier New" w:hAnsi="Courier New" w:cs="Courier New" w:hint="default"/>
+      </w:rPr>
+    </w:lvl>
+    <w:lvl w:ilvl="2" w:tplc="04090005" w:tentative="1">
+      <w:start w:val="1"/>
+      <w:numFmt w:val="bullet"/>
+      <w:lvlText w:val=""/>
+      <w:lvlJc w:val="left"/>
+      <w:pPr>
+        <w:ind w:left="2160" w:hanging="360"/>
+      </w:pPr>
+      <w:rPr>
+        <w:rFonts w:ascii="Wingdings" w:hAnsi="Wingdings" w:hint="default"/>
+      </w:rPr>
+    </w:lvl>
+    <w:lvl w:ilvl="3" w:tplc="04090001" w:tentative="1">
+      <w:start w:val="1"/>
+      <w:numFmt w:val="bullet"/>
+      <w:lvlText w:val=""/>
+      <w:lvlJc w:val="left"/>
+      <w:pPr>
+        <w:ind w:left="2880" w:hanging="360"/>
+      </w:pPr>
+      <w:rPr>
+        <w:rFonts w:ascii="Symbol" w:hAnsi="Symbol" w:hint="default"/>
+      </w:rPr>
+    </w:lvl>
+    <w:lvl w:ilvl="4" w:tplc="04090003" w:tentative="1">
+      <w:start w:val="1"/>
+      <w:numFmt w:val="bullet"/>
+      <w:lvlText w:val="o"/>
+      <w:lvlJc w:val="left"/>
+      <w:pPr>
+        <w:ind w:left="3600" w:hanging="360"/>
+      </w:pPr>
+      <w:rPr>
+        <w:rFonts w:ascii="Courier New" w:hAnsi="Courier New" w:cs="Courier New" w:hint="default"/>
+      </w:rPr>
+    </w:lvl>
+    <w:lvl w:ilvl="5" w:tplc="04090005" w:tentative="1">
+      <w:start w:val="1"/>
+      <w:numFmt w:val="bullet"/>
+      <w:lvlText w:val=""/>
+      <w:lvlJc w:val="left"/>
+      <w:pPr>
+        <w:ind w:left="4320" w:hanging="360"/>
+      </w:pPr>
+      <w:rPr>
+        <w:rFonts w:ascii="Wingdings" w:hAnsi="Wingdings" w:hint="default"/>
+      </w:rPr>
+    </w:lvl>
+    <w:lvl w:ilvl="6" w:tplc="04090001" w:tentative="1">
+      <w:start w:val="1"/>
+      <w:numFmt w:val="bullet"/>
+      <w:lvlText w:val=""/>
+      <w:lvlJc w:val="left"/>
+      <w:pPr>
+        <w:ind w:left="5040" w:hanging="360"/>
+      </w:pPr>
+      <w:rPr>
+        <w:rFonts w:ascii="Symbol" w:hAnsi="Symbol" w:hint="default"/>
+      </w:rPr>
+    </w:lvl>
+    <w:lvl w:ilvl="7" w:tplc="04090003" w:tentative="1">
+      <w:start w:val="1"/>
+      <w:numFmt w:val="bullet"/>
+      <w:lvlText w:val="o"/>
+      <w:lvlJc w:val="left"/>
+      <w:pPr>
+        <w:ind w:left="5760" w:hanging="360"/>
+      </w:pPr>
+      <w:rPr>
+        <w:rFonts w:ascii="Courier New" w:hAnsi="Courier New" w:cs="Courier New" w:hint="default"/>
+      </w:rPr>
+    </w:lvl>
+    <w:lvl w:ilvl="8" w:tplc="04090005" w:tentative="1">
+      <w:start w:val="1"/>
+      <w:numFmt w:val="bullet"/>
+      <w:lvlText w:val=""/>
+      <w:lvlJc w:val="left"/>
+      <w:pPr>
+        <w:ind w:left="6480" w:hanging="360"/>
+      </w:pPr>
+      <w:rPr>
+        <w:rFonts w:ascii="Wingdings" w:hAnsi="Wingdings" w:hint="default"/>
+      </w:rPr>
+    </w:lvl>
+  </w:abstractNum>
+  <w:abstractNum w:abstractNumId="3" w15:restartNumberingAfterBreak="0">
     <w:nsid w:val="2AE25FB2"/>
     <w:multiLevelType w:val="hybridMultilevel"/>
     <w:tmpl w:val="FE1ABD5E"/>
@@ -16025,7 +18618,232 @@
       </w:rPr>
     </w:lvl>
   </w:abstractNum>
-  <w:abstractNum w:abstractNumId="3" w15:restartNumberingAfterBreak="0">
+  <w:abstractNum w:abstractNumId="4" w15:restartNumberingAfterBreak="0">
+    <w:nsid w:val="33D07D03"/>
+    <w:multiLevelType w:val="hybridMultilevel"/>
+    <w:tmpl w:val="6870313E"/>
+    <w:lvl w:ilvl="0" w:tplc="94FE5E64">
+      <w:start w:val="1"/>
+      <w:numFmt w:val="decimal"/>
+      <w:lvlText w:val="%1."/>
+      <w:lvlJc w:val="left"/>
+      <w:pPr>
+        <w:tabs>
+          <w:tab w:val="num" w:pos="720"/>
+        </w:tabs>
+        <w:ind w:left="720" w:hanging="360"/>
+      </w:pPr>
+    </w:lvl>
+    <w:lvl w:ilvl="1" w:tplc="9BFC948E" w:tentative="1">
+      <w:start w:val="1"/>
+      <w:numFmt w:val="decimal"/>
+      <w:lvlText w:val="%2."/>
+      <w:lvlJc w:val="left"/>
+      <w:pPr>
+        <w:tabs>
+          <w:tab w:val="num" w:pos="1440"/>
+        </w:tabs>
+        <w:ind w:left="1440" w:hanging="360"/>
+      </w:pPr>
+    </w:lvl>
+    <w:lvl w:ilvl="2" w:tplc="95FA1682" w:tentative="1">
+      <w:start w:val="1"/>
+      <w:numFmt w:val="decimal"/>
+      <w:lvlText w:val="%3."/>
+      <w:lvlJc w:val="left"/>
+      <w:pPr>
+        <w:tabs>
+          <w:tab w:val="num" w:pos="2160"/>
+        </w:tabs>
+        <w:ind w:left="2160" w:hanging="360"/>
+      </w:pPr>
+    </w:lvl>
+    <w:lvl w:ilvl="3" w:tplc="EFE01BFE" w:tentative="1">
+      <w:start w:val="1"/>
+      <w:numFmt w:val="decimal"/>
+      <w:lvlText w:val="%4."/>
+      <w:lvlJc w:val="left"/>
+      <w:pPr>
+        <w:tabs>
+          <w:tab w:val="num" w:pos="2880"/>
+        </w:tabs>
+        <w:ind w:left="2880" w:hanging="360"/>
+      </w:pPr>
+    </w:lvl>
+    <w:lvl w:ilvl="4" w:tplc="5A7E1732" w:tentative="1">
+      <w:start w:val="1"/>
+      <w:numFmt w:val="decimal"/>
+      <w:lvlText w:val="%5."/>
+      <w:lvlJc w:val="left"/>
+      <w:pPr>
+        <w:tabs>
+          <w:tab w:val="num" w:pos="3600"/>
+        </w:tabs>
+        <w:ind w:left="3600" w:hanging="360"/>
+      </w:pPr>
+    </w:lvl>
+    <w:lvl w:ilvl="5" w:tplc="5B6E288A" w:tentative="1">
+      <w:start w:val="1"/>
+      <w:numFmt w:val="decimal"/>
+      <w:lvlText w:val="%6."/>
+      <w:lvlJc w:val="left"/>
+      <w:pPr>
+        <w:tabs>
+          <w:tab w:val="num" w:pos="4320"/>
+        </w:tabs>
+        <w:ind w:left="4320" w:hanging="360"/>
+      </w:pPr>
+    </w:lvl>
+    <w:lvl w:ilvl="6" w:tplc="83C45E34" w:tentative="1">
+      <w:start w:val="1"/>
+      <w:numFmt w:val="decimal"/>
+      <w:lvlText w:val="%7."/>
+      <w:lvlJc w:val="left"/>
+      <w:pPr>
+        <w:tabs>
+          <w:tab w:val="num" w:pos="5040"/>
+        </w:tabs>
+        <w:ind w:left="5040" w:hanging="360"/>
+      </w:pPr>
+    </w:lvl>
+    <w:lvl w:ilvl="7" w:tplc="8A24E950" w:tentative="1">
+      <w:start w:val="1"/>
+      <w:numFmt w:val="decimal"/>
+      <w:lvlText w:val="%8."/>
+      <w:lvlJc w:val="left"/>
+      <w:pPr>
+        <w:tabs>
+          <w:tab w:val="num" w:pos="5760"/>
+        </w:tabs>
+        <w:ind w:left="5760" w:hanging="360"/>
+      </w:pPr>
+    </w:lvl>
+    <w:lvl w:ilvl="8" w:tplc="39169014" w:tentative="1">
+      <w:start w:val="1"/>
+      <w:numFmt w:val="decimal"/>
+      <w:lvlText w:val="%9."/>
+      <w:lvlJc w:val="left"/>
+      <w:pPr>
+        <w:tabs>
+          <w:tab w:val="num" w:pos="6480"/>
+        </w:tabs>
+        <w:ind w:left="6480" w:hanging="360"/>
+      </w:pPr>
+    </w:lvl>
+  </w:abstractNum>
+  <w:abstractNum w:abstractNumId="5" w15:restartNumberingAfterBreak="0">
+    <w:nsid w:val="3FA73538"/>
+    <w:multiLevelType w:val="hybridMultilevel"/>
+    <w:tmpl w:val="D60C375A"/>
+    <w:lvl w:ilvl="0" w:tplc="04090001">
+      <w:start w:val="1"/>
+      <w:numFmt w:val="bullet"/>
+      <w:lvlText w:val=""/>
+      <w:lvlJc w:val="left"/>
+      <w:pPr>
+        <w:ind w:left="720" w:hanging="360"/>
+      </w:pPr>
+      <w:rPr>
+        <w:rFonts w:ascii="Symbol" w:hAnsi="Symbol" w:hint="default"/>
+      </w:rPr>
+    </w:lvl>
+    <w:lvl w:ilvl="1" w:tplc="C150CB1C">
+      <w:numFmt w:val="bullet"/>
+      <w:lvlText w:val="-"/>
+      <w:lvlJc w:val="left"/>
+      <w:pPr>
+        <w:ind w:left="1440" w:hanging="360"/>
+      </w:pPr>
+      <w:rPr>
+        <w:rFonts w:ascii="Calibri" w:eastAsiaTheme="minorHAnsi" w:hAnsi="Calibri" w:cs="Calibri" w:hint="default"/>
+      </w:rPr>
+    </w:lvl>
+    <w:lvl w:ilvl="2" w:tplc="04090005">
+      <w:start w:val="1"/>
+      <w:numFmt w:val="bullet"/>
+      <w:lvlText w:val=""/>
+      <w:lvlJc w:val="left"/>
+      <w:pPr>
+        <w:ind w:left="2160" w:hanging="360"/>
+      </w:pPr>
+      <w:rPr>
+        <w:rFonts w:ascii="Wingdings" w:hAnsi="Wingdings" w:hint="default"/>
+      </w:rPr>
+    </w:lvl>
+    <w:lvl w:ilvl="3" w:tplc="04090001" w:tentative="1">
+      <w:start w:val="1"/>
+      <w:numFmt w:val="bullet"/>
+      <w:lvlText w:val=""/>
+      <w:lvlJc w:val="left"/>
+      <w:pPr>
+        <w:ind w:left="2880" w:hanging="360"/>
+      </w:pPr>
+      <w:rPr>
+        <w:rFonts w:ascii="Symbol" w:hAnsi="Symbol" w:hint="default"/>
+      </w:rPr>
+    </w:lvl>
+    <w:lvl w:ilvl="4" w:tplc="04090003" w:tentative="1">
+      <w:start w:val="1"/>
+      <w:numFmt w:val="bullet"/>
+      <w:lvlText w:val="o"/>
+      <w:lvlJc w:val="left"/>
+      <w:pPr>
+        <w:ind w:left="3600" w:hanging="360"/>
+      </w:pPr>
+      <w:rPr>
+        <w:rFonts w:ascii="Courier New" w:hAnsi="Courier New" w:cs="Courier New" w:hint="default"/>
+      </w:rPr>
+    </w:lvl>
+    <w:lvl w:ilvl="5" w:tplc="04090005" w:tentative="1">
+      <w:start w:val="1"/>
+      <w:numFmt w:val="bullet"/>
+      <w:lvlText w:val=""/>
+      <w:lvlJc w:val="left"/>
+      <w:pPr>
+        <w:ind w:left="4320" w:hanging="360"/>
+      </w:pPr>
+      <w:rPr>
+        <w:rFonts w:ascii="Wingdings" w:hAnsi="Wingdings" w:hint="default"/>
+      </w:rPr>
+    </w:lvl>
+    <w:lvl w:ilvl="6" w:tplc="04090001" w:tentative="1">
+      <w:start w:val="1"/>
+      <w:numFmt w:val="bullet"/>
+      <w:lvlText w:val=""/>
+      <w:lvlJc w:val="left"/>
+      <w:pPr>
+        <w:ind w:left="5040" w:hanging="360"/>
+      </w:pPr>
+      <w:rPr>
+        <w:rFonts w:ascii="Symbol" w:hAnsi="Symbol" w:hint="default"/>
+      </w:rPr>
+    </w:lvl>
+    <w:lvl w:ilvl="7" w:tplc="04090003" w:tentative="1">
+      <w:start w:val="1"/>
+      <w:numFmt w:val="bullet"/>
+      <w:lvlText w:val="o"/>
+      <w:lvlJc w:val="left"/>
+      <w:pPr>
+        <w:ind w:left="5760" w:hanging="360"/>
+      </w:pPr>
+      <w:rPr>
+        <w:rFonts w:ascii="Courier New" w:hAnsi="Courier New" w:cs="Courier New" w:hint="default"/>
+      </w:rPr>
+    </w:lvl>
+    <w:lvl w:ilvl="8" w:tplc="04090005" w:tentative="1">
+      <w:start w:val="1"/>
+      <w:numFmt w:val="bullet"/>
+      <w:lvlText w:val=""/>
+      <w:lvlJc w:val="left"/>
+      <w:pPr>
+        <w:ind w:left="6480" w:hanging="360"/>
+      </w:pPr>
+      <w:rPr>
+        <w:rFonts w:ascii="Wingdings" w:hAnsi="Wingdings" w:hint="default"/>
+      </w:rPr>
+    </w:lvl>
+  </w:abstractNum>
+  <w:abstractNum w:abstractNumId="6" w15:restartNumberingAfterBreak="0">
     <w:nsid w:val="62FD507B"/>
     <w:multiLevelType w:val="hybridMultilevel"/>
     <w:tmpl w:val="C0841B06"/>
@@ -16114,17 +18932,142 @@
       </w:pPr>
     </w:lvl>
   </w:abstractNum>
+  <w:abstractNum w:abstractNumId="7" w15:restartNumberingAfterBreak="0">
+    <w:nsid w:val="78B638DF"/>
+    <w:multiLevelType w:val="hybridMultilevel"/>
+    <w:tmpl w:val="F5E62DBC"/>
+    <w:lvl w:ilvl="0" w:tplc="04090001">
+      <w:start w:val="1"/>
+      <w:numFmt w:val="bullet"/>
+      <w:lvlText w:val=""/>
+      <w:lvlJc w:val="left"/>
+      <w:pPr>
+        <w:ind w:left="720" w:hanging="360"/>
+      </w:pPr>
+      <w:rPr>
+        <w:rFonts w:ascii="Symbol" w:hAnsi="Symbol" w:hint="default"/>
+      </w:rPr>
+    </w:lvl>
+    <w:lvl w:ilvl="1" w:tplc="04090003" w:tentative="1">
+      <w:start w:val="1"/>
+      <w:numFmt w:val="bullet"/>
+      <w:lvlText w:val="o"/>
+      <w:lvlJc w:val="left"/>
+      <w:pPr>
+        <w:ind w:left="1440" w:hanging="360"/>
+      </w:pPr>
+      <w:rPr>
+        <w:rFonts w:ascii="Courier New" w:hAnsi="Courier New" w:cs="Courier New" w:hint="default"/>
+      </w:rPr>
+    </w:lvl>
+    <w:lvl w:ilvl="2" w:tplc="04090005" w:tentative="1">
+      <w:start w:val="1"/>
+      <w:numFmt w:val="bullet"/>
+      <w:lvlText w:val=""/>
+      <w:lvlJc w:val="left"/>
+      <w:pPr>
+        <w:ind w:left="2160" w:hanging="360"/>
+      </w:pPr>
+      <w:rPr>
+        <w:rFonts w:ascii="Wingdings" w:hAnsi="Wingdings" w:hint="default"/>
+      </w:rPr>
+    </w:lvl>
+    <w:lvl w:ilvl="3" w:tplc="04090001" w:tentative="1">
+      <w:start w:val="1"/>
+      <w:numFmt w:val="bullet"/>
+      <w:lvlText w:val=""/>
+      <w:lvlJc w:val="left"/>
+      <w:pPr>
+        <w:ind w:left="2880" w:hanging="360"/>
+      </w:pPr>
+      <w:rPr>
+        <w:rFonts w:ascii="Symbol" w:hAnsi="Symbol" w:hint="default"/>
+      </w:rPr>
+    </w:lvl>
+    <w:lvl w:ilvl="4" w:tplc="04090003" w:tentative="1">
+      <w:start w:val="1"/>
+      <w:numFmt w:val="bullet"/>
+      <w:lvlText w:val="o"/>
+      <w:lvlJc w:val="left"/>
+      <w:pPr>
+        <w:ind w:left="3600" w:hanging="360"/>
+      </w:pPr>
+      <w:rPr>
+        <w:rFonts w:ascii="Courier New" w:hAnsi="Courier New" w:cs="Courier New" w:hint="default"/>
+      </w:rPr>
+    </w:lvl>
+    <w:lvl w:ilvl="5" w:tplc="04090005" w:tentative="1">
+      <w:start w:val="1"/>
+      <w:numFmt w:val="bullet"/>
+      <w:lvlText w:val=""/>
+      <w:lvlJc w:val="left"/>
+      <w:pPr>
+        <w:ind w:left="4320" w:hanging="360"/>
+      </w:pPr>
+      <w:rPr>
+        <w:rFonts w:ascii="Wingdings" w:hAnsi="Wingdings" w:hint="default"/>
+      </w:rPr>
+    </w:lvl>
+    <w:lvl w:ilvl="6" w:tplc="04090001" w:tentative="1">
+      <w:start w:val="1"/>
+      <w:numFmt w:val="bullet"/>
+      <w:lvlText w:val=""/>
+      <w:lvlJc w:val="left"/>
+      <w:pPr>
+        <w:ind w:left="5040" w:hanging="360"/>
+      </w:pPr>
+      <w:rPr>
+        <w:rFonts w:ascii="Symbol" w:hAnsi="Symbol" w:hint="default"/>
+      </w:rPr>
+    </w:lvl>
+    <w:lvl w:ilvl="7" w:tplc="04090003" w:tentative="1">
+      <w:start w:val="1"/>
+      <w:numFmt w:val="bullet"/>
+      <w:lvlText w:val="o"/>
+      <w:lvlJc w:val="left"/>
+      <w:pPr>
+        <w:ind w:left="5760" w:hanging="360"/>
+      </w:pPr>
+      <w:rPr>
+        <w:rFonts w:ascii="Courier New" w:hAnsi="Courier New" w:cs="Courier New" w:hint="default"/>
+      </w:rPr>
+    </w:lvl>
+    <w:lvl w:ilvl="8" w:tplc="04090005" w:tentative="1">
+      <w:start w:val="1"/>
+      <w:numFmt w:val="bullet"/>
+      <w:lvlText w:val=""/>
+      <w:lvlJc w:val="left"/>
+      <w:pPr>
+        <w:ind w:left="6480" w:hanging="360"/>
+      </w:pPr>
+      <w:rPr>
+        <w:rFonts w:ascii="Wingdings" w:hAnsi="Wingdings" w:hint="default"/>
+      </w:rPr>
+    </w:lvl>
+  </w:abstractNum>
   <w:num w:numId="1">
     <w:abstractNumId w:val="0"/>
   </w:num>
   <w:num w:numId="2">
-    <w:abstractNumId w:val="3"/>
+    <w:abstractNumId w:val="6"/>
   </w:num>
   <w:num w:numId="3">
     <w:abstractNumId w:val="1"/>
   </w:num>
   <w:num w:numId="4">
+    <w:abstractNumId w:val="3"/>
+  </w:num>
+  <w:num w:numId="5">
+    <w:abstractNumId w:val="7"/>
+  </w:num>
+  <w:num w:numId="6">
     <w:abstractNumId w:val="2"/>
+  </w:num>
+  <w:num w:numId="7">
+    <w:abstractNumId w:val="5"/>
+  </w:num>
+  <w:num w:numId="8">
+    <w:abstractNumId w:val="4"/>
   </w:num>
 </w:numbering>
 </file>
@@ -16592,10 +19535,9 @@
     <w:next w:val="Normal"/>
     <w:link w:val="Heading3Char"/>
     <w:uiPriority w:val="9"/>
-    <w:semiHidden/>
     <w:unhideWhenUsed/>
     <w:qFormat/>
-    <w:rsid w:val="002740B2"/>
+    <w:rsid w:val="0014618A"/>
     <w:pPr>
       <w:keepNext/>
       <w:keepLines/>
@@ -16608,7 +19550,8 @@
     </w:pPr>
     <w:rPr>
       <w:rFonts w:asciiTheme="majorHAnsi" w:eastAsiaTheme="majorEastAsia" w:hAnsiTheme="majorHAnsi" w:cstheme="majorBidi"/>
-      <w:color w:val="1F3763" w:themeColor="accent1" w:themeShade="7F"/>
+      <w:b/>
+      <w:sz w:val="32"/>
       <w:szCs w:val="24"/>
     </w:rPr>
   </w:style>
@@ -16872,12 +19815,11 @@
     <w:basedOn w:val="DefaultParagraphFont"/>
     <w:link w:val="Heading3"/>
     <w:uiPriority w:val="9"/>
-    <w:semiHidden/>
-    <w:rsid w:val="002740B2"/>
+    <w:rsid w:val="0014618A"/>
     <w:rPr>
       <w:rFonts w:asciiTheme="majorHAnsi" w:eastAsiaTheme="majorEastAsia" w:hAnsiTheme="majorHAnsi" w:cstheme="majorBidi"/>
-      <w:color w:val="1F3763" w:themeColor="accent1" w:themeShade="7F"/>
-      <w:sz w:val="24"/>
+      <w:b/>
+      <w:sz w:val="32"/>
       <w:szCs w:val="24"/>
       <w:lang w:val="en-AU"/>
     </w:rPr>

</xml_diff>